<commit_message>
Update de notas pre examen
</commit_message>
<xml_diff>
--- a/OYM/_DocumentosComunes/0.GuiaGeneral.docx
+++ b/OYM/_DocumentosComunes/0.GuiaGeneral.docx
@@ -1,26 +1,31 @@
 
 <file path=word/document.xml><?xml version="1.0" encoding="utf-8"?>
-<w:document xmlns:wpc="http://schemas.microsoft.com/office/word/2010/wordprocessingCanvas" xmlns:mc="http://schemas.openxmlformats.org/markup-compatibility/2006" xmlns:o="urn:schemas-microsoft-com:office:office" xmlns:r="http://schemas.openxmlformats.org/officeDocument/2006/relationships" xmlns:m="http://schemas.openxmlformats.org/officeDocument/2006/math" xmlns:v="urn:schemas-microsoft-com:vml" xmlns:wp14="http://schemas.microsoft.com/office/word/2010/wordprocessingDrawing" xmlns:wp="http://schemas.openxmlformats.org/drawingml/2006/wordprocessingDrawing" xmlns:w10="urn:schemas-microsoft-com:office:word" xmlns:w="http://schemas.openxmlformats.org/wordprocessingml/2006/main" xmlns:w14="http://schemas.microsoft.com/office/word/2010/wordml" xmlns:w15="http://schemas.microsoft.com/office/word/2012/wordml" xmlns:wpg="http://schemas.microsoft.com/office/word/2010/wordprocessingGroup" xmlns:wpi="http://schemas.microsoft.com/office/word/2010/wordprocessingInk" xmlns:wne="http://schemas.microsoft.com/office/word/2006/wordml" xmlns:wps="http://schemas.microsoft.com/office/word/2010/wordprocessingShape" mc:Ignorable="w14 w15 wp14">
+<w:document xmlns:wpc="http://schemas.microsoft.com/office/word/2010/wordprocessingCanvas" xmlns:cx="http://schemas.microsoft.com/office/drawing/2014/chartex" xmlns:cx1="http://schemas.microsoft.com/office/drawing/2015/9/8/chartex" xmlns:cx2="http://schemas.microsoft.com/office/drawing/2015/10/21/chartex" xmlns:cx3="http://schemas.microsoft.com/office/drawing/2016/5/9/chartex" xmlns:cx4="http://schemas.microsoft.com/office/drawing/2016/5/10/chartex" xmlns:cx5="http://schemas.microsoft.com/office/drawing/2016/5/11/chartex" xmlns:cx6="http://schemas.microsoft.com/office/drawing/2016/5/12/chartex" xmlns:cx7="http://schemas.microsoft.com/office/drawing/2016/5/13/chartex" xmlns:cx8="http://schemas.microsoft.com/office/drawing/2016/5/14/chartex" xmlns:mc="http://schemas.openxmlformats.org/markup-compatibility/2006" xmlns:aink="http://schemas.microsoft.com/office/drawing/2016/ink" xmlns:am3d="http://schemas.microsoft.com/office/drawing/2017/model3d" xmlns:o="urn:schemas-microsoft-com:office:office" xmlns:r="http://schemas.openxmlformats.org/officeDocument/2006/relationships" xmlns:m="http://schemas.openxmlformats.org/officeDocument/2006/math" xmlns:v="urn:schemas-microsoft-com:vml" xmlns:wp14="http://schemas.microsoft.com/office/word/2010/wordprocessingDrawing" xmlns:wp="http://schemas.openxmlformats.org/drawingml/2006/wordprocessingDrawing" xmlns:w10="urn:schemas-microsoft-com:office:word" xmlns:w="http://schemas.openxmlformats.org/wordprocessingml/2006/main" xmlns:w14="http://schemas.microsoft.com/office/word/2010/wordml" xmlns:w15="http://schemas.microsoft.com/office/word/2012/wordml" xmlns:w16cid="http://schemas.microsoft.com/office/word/2016/wordml/cid" xmlns:w16se="http://schemas.microsoft.com/office/word/2015/wordml/symex" xmlns:wpg="http://schemas.microsoft.com/office/word/2010/wordprocessingGroup" xmlns:wpi="http://schemas.microsoft.com/office/word/2010/wordprocessingInk" xmlns:wne="http://schemas.microsoft.com/office/word/2006/wordml" xmlns:wps="http://schemas.microsoft.com/office/word/2010/wordprocessingShape" mc:Ignorable="w14 w15 w16se w16cid wp14">
   <w:body>
     <w:p>
       <w:pPr>
         <w:spacing w:after="0" w:line="240" w:lineRule="auto"/>
-      </w:pPr>
-      <w:r>
-        <w:t xml:space="preserve">Lo que está en asterisco (*) es obligatorio, lo demás </w:t>
-      </w:r>
-      <w:r>
-        <w:t xml:space="preserve">es </w:t>
-      </w:r>
-      <w:r>
-        <w:t xml:space="preserve">opcional </w:t>
-      </w:r>
-      <w:r>
         <w:rPr>
           <w:b/>
           <w:color w:val="FF0000"/>
           <w:sz w:val="32"/>
         </w:rPr>
+      </w:pPr>
+      <w:r>
+        <w:t xml:space="preserve">Lo que está en asterisco (*) es obligatorio, lo demás </w:t>
+      </w:r>
+      <w:r>
+        <w:t xml:space="preserve">es </w:t>
+      </w:r>
+      <w:r>
+        <w:t xml:space="preserve">opcional </w:t>
+      </w:r>
+      <w:r>
+        <w:rPr>
+          <w:b/>
+          <w:color w:val="FF0000"/>
+          <w:sz w:val="32"/>
+        </w:rPr>
         <w:sym w:font="Wingdings" w:char="F04A"/>
       </w:r>
     </w:p>
@@ -32,27 +37,227 @@
     <w:p>
       <w:pPr>
         <w:spacing w:after="0" w:line="240" w:lineRule="auto"/>
-      </w:pPr>
-      <w:r>
-        <w:t>GMAIL.COM</w:t>
-      </w:r>
-    </w:p>
-    <w:p>
-      <w:pPr>
-        <w:spacing w:after="0" w:line="240" w:lineRule="auto"/>
-      </w:pPr>
-      <w:r>
-        <w:t xml:space="preserve">1. Ir a </w:t>
+        <w:jc w:val="center"/>
+        <w:rPr>
+          <w:b/>
+          <w:sz w:val="40"/>
+          <w:lang w:val="es-DO"/>
+        </w:rPr>
+      </w:pPr>
+      <w:r>
+        <w:rPr>
+          <w:b/>
+          <w:sz w:val="40"/>
+          <w:lang w:val="es-DO"/>
+        </w:rPr>
+        <w:t xml:space="preserve">Introducción: Ver Video </w:t>
       </w:r>
       <w:hyperlink r:id="rId6" w:history="1">
         <w:r>
           <w:rPr>
             <w:rStyle w:val="Hyperlink"/>
+            <w:sz w:val="40"/>
+          </w:rPr>
+          <w:t>https://youtu.be/syPP22DcQxg</w:t>
+        </w:r>
+      </w:hyperlink>
+      <w:r>
+        <w:rPr>
+          <w:sz w:val="40"/>
+        </w:rPr>
+        <w:t xml:space="preserve"> </w:t>
+      </w:r>
+      <w:r>
+        <w:rPr>
+          <w:sz w:val="40"/>
+        </w:rPr>
+        <w:t xml:space="preserve"> </w:t>
+      </w:r>
+    </w:p>
+    <w:p>
+      <w:pPr>
+        <w:spacing w:after="0" w:line="240" w:lineRule="auto"/>
+        <w:jc w:val="both"/>
+        <w:rPr>
+          <w:lang w:val="es-DO"/>
+        </w:rPr>
+      </w:pPr>
+    </w:p>
+    <w:p>
+      <w:pPr>
+        <w:spacing w:after="0" w:line="240" w:lineRule="auto"/>
+        <w:jc w:val="both"/>
+        <w:rPr>
+          <w:lang w:val="es-DO"/>
+        </w:rPr>
+      </w:pPr>
+      <w:r>
+        <w:rPr>
+          <w:lang w:val="es-DO"/>
+        </w:rPr>
+        <w:t xml:space="preserve">La idea de esta </w:t>
+      </w:r>
+      <w:r>
+        <w:rPr>
+          <w:lang w:val="es-DO"/>
+        </w:rPr>
+        <w:t>guía</w:t>
+      </w:r>
+      <w:r>
+        <w:rPr>
+          <w:lang w:val="es-DO"/>
+        </w:rPr>
+        <w:t xml:space="preserve"> es brindar a mis estudiantes una guía general de como pasar mi materia satisfactoriamente sin necesidad de pasar mucho trabajo, preguntar a gente que anda más perdió que lola pero como son dominicanos sencillamente van a opinar, aunque no sepan </w:t>
+      </w:r>
+      <w:r>
+        <w:rPr>
+          <w:lang w:val="es-DO"/>
+        </w:rPr>
+        <w:t xml:space="preserve">un carajo, </w:t>
+      </w:r>
+      <w:r>
+        <w:rPr>
+          <w:lang w:val="es-DO"/>
+        </w:rPr>
+        <w:t>y de esa manera todos tengamos la calificación justa que nos merecemos sin morir en el intento.</w:t>
+      </w:r>
+    </w:p>
+    <w:p>
+      <w:pPr>
+        <w:spacing w:after="0" w:line="240" w:lineRule="auto"/>
+        <w:jc w:val="both"/>
+        <w:rPr>
+          <w:lang w:val="es-DO"/>
+        </w:rPr>
+      </w:pPr>
+    </w:p>
+    <w:p>
+      <w:pPr>
+        <w:spacing w:after="0" w:line="240" w:lineRule="auto"/>
+        <w:rPr>
+          <w:lang w:val="es-DO"/>
+        </w:rPr>
+      </w:pPr>
+    </w:p>
+    <w:p>
+      <w:pPr>
+        <w:spacing w:after="0" w:line="240" w:lineRule="auto"/>
+        <w:jc w:val="center"/>
+        <w:rPr>
+          <w:b/>
+          <w:sz w:val="34"/>
+          <w:szCs w:val="34"/>
+          <w:lang w:val="es-DO"/>
+        </w:rPr>
+      </w:pPr>
+      <w:r>
+        <w:rPr>
+          <w:b/>
+          <w:sz w:val="34"/>
+          <w:szCs w:val="34"/>
+          <w:lang w:val="es-DO"/>
+        </w:rPr>
+        <w:t>GMAIL</w:t>
+      </w:r>
+      <w:r>
+        <w:rPr>
+          <w:b/>
+          <w:sz w:val="34"/>
+          <w:szCs w:val="34"/>
+          <w:lang w:val="es-DO"/>
+        </w:rPr>
+        <w:t xml:space="preserve"> y Google Plus: Ver Video </w:t>
+      </w:r>
+      <w:hyperlink r:id="rId7" w:history="1">
+        <w:r>
+          <w:rPr>
+            <w:rStyle w:val="Hyperlink"/>
+            <w:b/>
+            <w:sz w:val="34"/>
+            <w:szCs w:val="34"/>
+            <w:lang w:val="es-DO"/>
+          </w:rPr>
+          <w:t>https://youtu.be/70z7wk9_dfw</w:t>
+        </w:r>
+      </w:hyperlink>
+    </w:p>
+    <w:p>
+      <w:pPr>
+        <w:spacing w:after="0" w:line="240" w:lineRule="auto"/>
+        <w:rPr>
+          <w:lang w:val="es-DO"/>
+        </w:rPr>
+      </w:pPr>
+    </w:p>
+    <w:p>
+      <w:pPr>
+        <w:spacing w:after="0" w:line="240" w:lineRule="auto"/>
+        <w:jc w:val="both"/>
+        <w:rPr>
+          <w:lang w:val="es-DO"/>
+        </w:rPr>
+      </w:pPr>
+      <w:r>
+        <w:rPr>
+          <w:lang w:val="es-DO"/>
+        </w:rPr>
+        <w:t>Por si naciste en el ártico o en una tribu tibetana y no tienes un carajo de conocimientos en internet y por ende no sabes como crear una cuenta de correo electrónico, acá te dejamos los pasos para crear una cuenta de Gmail la cual es requisito de todas mis materias.</w:t>
+      </w:r>
+      <w:r>
+        <w:rPr>
+          <w:lang w:val="es-DO"/>
+        </w:rPr>
+        <w:t xml:space="preserve"> </w:t>
+      </w:r>
+    </w:p>
+    <w:p>
+      <w:pPr>
+        <w:spacing w:after="0" w:line="240" w:lineRule="auto"/>
+        <w:rPr>
+          <w:lang w:val="es-DO"/>
+        </w:rPr>
+      </w:pPr>
+    </w:p>
+    <w:p>
+      <w:pPr>
+        <w:spacing w:after="0" w:line="240" w:lineRule="auto"/>
+        <w:rPr>
+          <w:lang w:val="en-US"/>
+        </w:rPr>
+      </w:pPr>
+      <w:r>
+        <w:rPr>
+          <w:lang w:val="en-US"/>
+        </w:rPr>
+        <w:t xml:space="preserve">1. </w:t>
+      </w:r>
+      <w:proofErr w:type="spellStart"/>
+      <w:r>
+        <w:rPr>
+          <w:lang w:val="en-US"/>
+        </w:rPr>
+        <w:t>Ir</w:t>
+      </w:r>
+      <w:proofErr w:type="spellEnd"/>
+      <w:r>
+        <w:rPr>
+          <w:lang w:val="en-US"/>
+        </w:rPr>
+        <w:t xml:space="preserve"> a </w:t>
+      </w:r>
+      <w:hyperlink r:id="rId8" w:history="1">
+        <w:r>
+          <w:rPr>
+            <w:rStyle w:val="Hyperlink"/>
+            <w:lang w:val="en-US"/>
           </w:rPr>
           <w:t>https://mail.google.com</w:t>
         </w:r>
       </w:hyperlink>
       <w:r>
+        <w:rPr>
+          <w:lang w:val="en-US"/>
+        </w:rPr>
         <w:t xml:space="preserve"> </w:t>
       </w:r>
     </w:p>
@@ -94,7 +299,7 @@
       <w:r>
         <w:t xml:space="preserve"> </w:t>
       </w:r>
-      <w:hyperlink r:id="rId7" w:history="1">
+      <w:hyperlink r:id="rId9" w:history="1">
         <w:r>
           <w:rPr>
             <w:rStyle w:val="Hyperlink"/>
@@ -114,10 +319,95 @@
     <w:p>
       <w:pPr>
         <w:spacing w:after="0" w:line="240" w:lineRule="auto"/>
-      </w:pPr>
-      <w:r>
+        <w:jc w:val="center"/>
+        <w:rPr>
+          <w:b/>
+          <w:sz w:val="42"/>
+          <w:szCs w:val="42"/>
+        </w:rPr>
+      </w:pPr>
+      <w:r>
+        <w:rPr>
+          <w:b/>
+          <w:sz w:val="42"/>
+          <w:szCs w:val="42"/>
+        </w:rPr>
         <w:t>LINKEDIN</w:t>
       </w:r>
+      <w:r>
+        <w:rPr>
+          <w:b/>
+          <w:sz w:val="42"/>
+          <w:szCs w:val="42"/>
+        </w:rPr>
+        <w:t xml:space="preserve">: Ver Video </w:t>
+      </w:r>
+      <w:hyperlink r:id="rId10" w:history="1">
+        <w:r>
+          <w:rPr>
+            <w:rStyle w:val="Hyperlink"/>
+            <w:b/>
+            <w:sz w:val="42"/>
+            <w:szCs w:val="42"/>
+          </w:rPr>
+          <w:t>https://youtu.be/nZILbR5RaH8</w:t>
+        </w:r>
+      </w:hyperlink>
+    </w:p>
+    <w:p>
+      <w:pPr>
+        <w:spacing w:after="0" w:line="240" w:lineRule="auto"/>
+      </w:pPr>
+    </w:p>
+    <w:p>
+      <w:pPr>
+        <w:spacing w:after="0" w:line="240" w:lineRule="auto"/>
+        <w:jc w:val="both"/>
+      </w:pPr>
+      <w:r>
+        <w:t>Si has vivido toda tu existencia hasta la fecha mas perdido que el limbo, entonces no sabes que carajos es LinkedIn, así que te cuento, esta pagina es como una red social, pero no es para estar compartiendo todas las pendejadas que compartes por Facebook, es una red social para profesionales, bueno, igual nada te impide que publiques pendejadas, pero no es la finalidad de esta red.</w:t>
+      </w:r>
+    </w:p>
+    <w:p>
+      <w:pPr>
+        <w:spacing w:after="0" w:line="240" w:lineRule="auto"/>
+        <w:jc w:val="both"/>
+      </w:pPr>
+      <w:r>
+        <w:br/>
+        <w:t>El objetivo de esta red, es que vayas subiendo todos tus logros profesionales, así como tus aptitudes y conocimientos para que de esa forma seas contactado por empresas que andan buscando talentos, recursos u obreros.</w:t>
+      </w:r>
+    </w:p>
+    <w:p>
+      <w:pPr>
+        <w:spacing w:after="0" w:line="240" w:lineRule="auto"/>
+        <w:jc w:val="both"/>
+      </w:pPr>
+      <w:r>
+        <w:br/>
+        <w:t xml:space="preserve">También se usa para echar vaina y privar en </w:t>
+      </w:r>
+      <w:proofErr w:type="spellStart"/>
+      <w:r>
+        <w:t>gediondo</w:t>
+      </w:r>
+      <w:proofErr w:type="spellEnd"/>
+      <w:r>
+        <w:t xml:space="preserve"> porque se ve mas </w:t>
+      </w:r>
+      <w:proofErr w:type="spellStart"/>
+      <w:r>
+        <w:t>vacano</w:t>
+      </w:r>
+      <w:proofErr w:type="spellEnd"/>
+      <w:r>
+        <w:t xml:space="preserve"> cuando mandas un CV de forma tradicional que además de los datos básicos pongas tu LinkedIn, pues a las empresas (incluso las de RD) creen que tu eres una persona tecnológica solo por tener un perfil en esta red social y eso suma puntos.</w:t>
+      </w:r>
+    </w:p>
+    <w:p>
+      <w:pPr>
+        <w:spacing w:after="0" w:line="240" w:lineRule="auto"/>
+      </w:pPr>
     </w:p>
     <w:p>
       <w:pPr>
@@ -126,7 +416,7 @@
       <w:r>
         <w:t xml:space="preserve">1. Ir a </w:t>
       </w:r>
-      <w:hyperlink r:id="rId8" w:history="1">
+      <w:hyperlink r:id="rId11" w:history="1">
         <w:r>
           <w:rPr>
             <w:rStyle w:val="Hyperlink"/>
@@ -176,7 +466,7 @@
       <w:r>
         <w:t xml:space="preserve"> </w:t>
       </w:r>
-      <w:hyperlink r:id="rId9" w:history="1">
+      <w:hyperlink r:id="rId12" w:history="1">
         <w:r>
           <w:rPr>
             <w:rStyle w:val="Hyperlink"/>
@@ -196,45 +486,72 @@
     <w:p>
       <w:pPr>
         <w:spacing w:after="0" w:line="240" w:lineRule="auto"/>
+      </w:pPr>
+    </w:p>
+    <w:p>
+      <w:pPr>
+        <w:spacing w:after="0" w:line="240" w:lineRule="auto"/>
+      </w:pPr>
+    </w:p>
+    <w:p>
+      <w:pPr>
+        <w:spacing w:after="0" w:line="240" w:lineRule="auto"/>
+      </w:pPr>
+    </w:p>
+    <w:p>
+      <w:pPr>
+        <w:spacing w:after="0" w:line="240" w:lineRule="auto"/>
+        <w:jc w:val="center"/>
         <w:rPr>
           <w:b/>
           <w:color w:val="FF0000"/>
+          <w:sz w:val="38"/>
+          <w:szCs w:val="38"/>
+          <w:lang w:val="en-US"/>
         </w:rPr>
       </w:pPr>
       <w:r>
         <w:rPr>
           <w:b/>
           <w:color w:val="FF0000"/>
-        </w:rPr>
-        <w:t>*POWERPOINT*************************</w:t>
-      </w:r>
-    </w:p>
-    <w:p>
-      <w:pPr>
-        <w:spacing w:after="0" w:line="240" w:lineRule="auto"/>
-      </w:pPr>
-      <w:r>
-        <w:t>*</w:t>
-      </w:r>
-      <w:r>
-        <w:t>1. Ir a PowerPoint.</w:t>
-      </w:r>
-    </w:p>
-    <w:p>
-      <w:pPr>
-        <w:spacing w:after="0" w:line="240" w:lineRule="auto"/>
-      </w:pPr>
-      <w:r>
-        <w:t>*</w:t>
-      </w:r>
-      <w:r>
-        <w:t>2. Crear una presentación del tema aprobado por el profesor.</w:t>
-      </w:r>
-    </w:p>
-    <w:p>
-      <w:pPr>
-        <w:spacing w:after="0" w:line="240" w:lineRule="auto"/>
-      </w:pPr>
+          <w:sz w:val="38"/>
+          <w:szCs w:val="38"/>
+          <w:lang w:val="en-US"/>
+        </w:rPr>
+        <w:lastRenderedPageBreak/>
+        <w:t>*POWERPOINT</w:t>
+      </w:r>
+      <w:r>
+        <w:rPr>
+          <w:b/>
+          <w:color w:val="FF0000"/>
+          <w:sz w:val="38"/>
+          <w:szCs w:val="38"/>
+          <w:lang w:val="en-US"/>
+        </w:rPr>
+        <w:t xml:space="preserve">: </w:t>
+      </w:r>
+      <w:r>
+        <w:rPr>
+          <w:b/>
+          <w:sz w:val="38"/>
+          <w:szCs w:val="38"/>
+          <w:lang w:val="en-US"/>
+        </w:rPr>
+        <w:t xml:space="preserve">Ver Video </w:t>
+      </w:r>
+      <w:hyperlink r:id="rId13" w:history="1">
+        <w:r>
+          <w:rPr>
+            <w:rStyle w:val="Hyperlink"/>
+            <w:b/>
+            <w:sz w:val="38"/>
+            <w:szCs w:val="38"/>
+            <w:lang w:val="en-US"/>
+          </w:rPr>
+          <w:t>https://youtu.be/-bY3mUbJ1AA</w:t>
+        </w:r>
+      </w:hyperlink>
     </w:p>
     <w:p>
       <w:pPr>
@@ -245,68 +562,286 @@
           <w:lang w:val="en-US"/>
         </w:rPr>
       </w:pPr>
-      <w:r>
+    </w:p>
+    <w:p>
+      <w:pPr>
+        <w:spacing w:after="0" w:line="240" w:lineRule="auto"/>
+        <w:jc w:val="both"/>
+      </w:pPr>
+      <w:r>
+        <w:t>Si apenas acabas de salir del bachillerato y nunca ha</w:t>
+      </w:r>
+      <w:r>
+        <w:t>s</w:t>
+      </w:r>
+      <w:r>
+        <w:t xml:space="preserve"> tenido que hacer una presentación en la universidad, te cuento, PowerPoint es una herramienta de una empresa grandota llamada Microsoft, y no me vas a creer para que sirve esta super herramienta, pues si, aunque no lo creas, sirve para hacer presentaciones, el punto es que debes hacer una para mi materia de uno de los temas aprobados. Que puedes encontrar en el GitHub del profesor</w:t>
+      </w:r>
+      <w:r>
+        <w:t xml:space="preserve"> “ </w:t>
+      </w:r>
+      <w:hyperlink r:id="rId14" w:history="1">
+        <w:r>
+          <w:rPr>
+            <w:rStyle w:val="Hyperlink"/>
+          </w:rPr>
+          <w:t>http://github.com/sgermosen</w:t>
+        </w:r>
+      </w:hyperlink>
+      <w:r>
+        <w:t xml:space="preserve">  ”</w:t>
+      </w:r>
+      <w:r>
+        <w:t xml:space="preserve">, en la carpeta </w:t>
+      </w:r>
+      <w:r>
+        <w:rPr>
+          <w:b/>
+        </w:rPr>
+        <w:t>“documentos universitarios”,</w:t>
+      </w:r>
+      <w:r>
+        <w:t xml:space="preserve"> luego en la carpeta correspondiente a </w:t>
+      </w:r>
+      <w:r>
+        <w:rPr>
+          <w:b/>
+        </w:rPr>
+        <w:t>“tu universidad</w:t>
+      </w:r>
+      <w:r>
+        <w:t>”</w:t>
+      </w:r>
+      <w:r>
+        <w:t xml:space="preserve"> y finalmente en la carpeta correspondiente a </w:t>
+      </w:r>
+      <w:r>
+        <w:rPr>
+          <w:b/>
+        </w:rPr>
+        <w:t>“tu materia</w:t>
+      </w:r>
+      <w:r>
+        <w:t>”</w:t>
+      </w:r>
+      <w:r>
+        <w:t xml:space="preserve"> con el nombre: </w:t>
+      </w:r>
+      <w:r>
+        <w:rPr>
+          <w:b/>
+        </w:rPr>
+        <w:t>“1. Requisitos de Exposición”</w:t>
+      </w:r>
+      <w:r>
+        <w:t xml:space="preserve"> </w:t>
+      </w:r>
+    </w:p>
+    <w:p>
+      <w:pPr>
+        <w:spacing w:after="0" w:line="240" w:lineRule="auto"/>
+      </w:pPr>
+    </w:p>
+    <w:p>
+      <w:pPr>
+        <w:spacing w:after="0" w:line="240" w:lineRule="auto"/>
+      </w:pPr>
+      <w:r>
+        <w:t>*</w:t>
+      </w:r>
+      <w:r>
+        <w:t>1. Ir a PowerPoint.</w:t>
+      </w:r>
+    </w:p>
+    <w:p>
+      <w:pPr>
+        <w:spacing w:after="0" w:line="240" w:lineRule="auto"/>
+      </w:pPr>
+      <w:r>
+        <w:t>*</w:t>
+      </w:r>
+      <w:r>
+        <w:t>2. Crear una presentación del tema aprobado por el profesor.</w:t>
+      </w:r>
+    </w:p>
+    <w:p>
+      <w:pPr>
+        <w:spacing w:after="0" w:line="240" w:lineRule="auto"/>
+      </w:pPr>
+    </w:p>
+    <w:p>
+      <w:pPr>
+        <w:spacing w:after="0" w:line="240" w:lineRule="auto"/>
+        <w:jc w:val="center"/>
+        <w:rPr>
+          <w:b/>
+          <w:color w:val="FF0000"/>
+          <w:sz w:val="38"/>
+          <w:szCs w:val="38"/>
+          <w:lang w:val="en-US"/>
+        </w:rPr>
+      </w:pPr>
+      <w:r>
+        <w:rPr>
+          <w:b/>
+          <w:color w:val="FF0000"/>
+          <w:sz w:val="38"/>
+          <w:szCs w:val="38"/>
+          <w:lang w:val="en-US"/>
+        </w:rPr>
+        <w:t>*SLIDESHARE</w:t>
+      </w:r>
+      <w:r>
+        <w:rPr>
+          <w:b/>
+          <w:color w:val="FF0000"/>
+          <w:sz w:val="38"/>
+          <w:szCs w:val="38"/>
+          <w:lang w:val="en-US"/>
+        </w:rPr>
+        <w:t xml:space="preserve">: </w:t>
+      </w:r>
+      <w:r>
+        <w:rPr>
+          <w:b/>
+          <w:sz w:val="38"/>
+          <w:szCs w:val="38"/>
+          <w:lang w:val="en-US"/>
+        </w:rPr>
+        <w:t xml:space="preserve">Ver Video </w:t>
+      </w:r>
+      <w:hyperlink r:id="rId15" w:history="1">
+        <w:r>
+          <w:rPr>
+            <w:rStyle w:val="Hyperlink"/>
+            <w:b/>
+            <w:sz w:val="38"/>
+            <w:szCs w:val="38"/>
+            <w:lang w:val="en-US"/>
+          </w:rPr>
+          <w:t>https://youtu.be/QgxvoW0GvMo</w:t>
+        </w:r>
+      </w:hyperlink>
+    </w:p>
+    <w:p>
+      <w:pPr>
+        <w:spacing w:after="0" w:line="240" w:lineRule="auto"/>
         <w:rPr>
           <w:b/>
           <w:color w:val="FF0000"/>
           <w:lang w:val="en-US"/>
         </w:rPr>
-        <w:t>*SLIDESHARE*************************</w:t>
-      </w:r>
-    </w:p>
-    <w:p>
-      <w:pPr>
-        <w:spacing w:after="0" w:line="240" w:lineRule="auto"/>
-        <w:rPr>
-          <w:lang w:val="en-US"/>
-        </w:rPr>
-      </w:pPr>
-      <w:r>
-        <w:rPr>
-          <w:lang w:val="en-US"/>
+      </w:pPr>
+    </w:p>
+    <w:p>
+      <w:pPr>
+        <w:spacing w:after="0" w:line="240" w:lineRule="auto"/>
+        <w:jc w:val="both"/>
+        <w:rPr>
+          <w:lang w:val="es-DO"/>
+        </w:rPr>
+      </w:pPr>
+      <w:proofErr w:type="spellStart"/>
+      <w:r>
+        <w:rPr>
+          <w:lang w:val="es-DO"/>
+        </w:rPr>
+        <w:t>Slideshare</w:t>
+      </w:r>
+      <w:proofErr w:type="spellEnd"/>
+      <w:r>
+        <w:rPr>
+          <w:lang w:val="es-DO"/>
+        </w:rPr>
+        <w:t>, es una plataforma que te permite alojar tus presentaciones en internet, de esa forma puedes compartirla con las demás personas en el mundo que este buscando temas para así tener una fuente de inspiración, o sencillamente copiar y pegar y cambiar el nombre para decir que hicieron algo.</w:t>
+      </w:r>
+      <w:r>
+        <w:rPr>
+          <w:lang w:val="es-DO"/>
+        </w:rPr>
+        <w:br/>
+      </w:r>
+      <w:r>
+        <w:rPr>
+          <w:lang w:val="es-DO"/>
+        </w:rPr>
+        <w:br/>
+        <w:t>Tener una cuenta en esta plataforma y subir las presentaciones universitarias que vayamos realizando en el transcurso de la carrera, nos da un portafolio que hace creer al otro que somos más profesionales de lo que realmente somos…. (</w:t>
+      </w:r>
+      <w:proofErr w:type="spellStart"/>
+      <w:r>
+        <w:rPr>
+          <w:lang w:val="es-DO"/>
+        </w:rPr>
+        <w:t>cla</w:t>
+      </w:r>
+      <w:r>
+        <w:rPr>
+          <w:lang w:val="es-DO"/>
+        </w:rPr>
+        <w:t>aaaaaaaaaaaaa</w:t>
+      </w:r>
+      <w:r>
+        <w:rPr>
+          <w:lang w:val="es-DO"/>
+        </w:rPr>
+        <w:t>ro</w:t>
+      </w:r>
+      <w:proofErr w:type="spellEnd"/>
+      <w:r>
+        <w:rPr>
+          <w:lang w:val="es-DO"/>
+        </w:rPr>
+        <w:t xml:space="preserve">, si la presentación esta bien hecha, de lo contrario causara el efecto </w:t>
+      </w:r>
+      <w:r>
+        <w:rPr>
+          <w:lang w:val="es-DO"/>
+        </w:rPr>
+        <w:t>inverso</w:t>
+      </w:r>
+      <w:r>
+        <w:rPr>
+          <w:lang w:val="es-DO"/>
+        </w:rPr>
+        <w:t>)</w:t>
+      </w:r>
+    </w:p>
+    <w:p>
+      <w:pPr>
+        <w:spacing w:after="0" w:line="240" w:lineRule="auto"/>
+        <w:jc w:val="both"/>
+        <w:rPr>
+          <w:color w:val="FF0000"/>
+          <w:lang w:val="es-DO"/>
+        </w:rPr>
+      </w:pPr>
+    </w:p>
+    <w:p>
+      <w:pPr>
+        <w:spacing w:after="0" w:line="240" w:lineRule="auto"/>
+        <w:rPr>
+          <w:lang w:val="es-DO"/>
+        </w:rPr>
+      </w:pPr>
+      <w:r>
+        <w:rPr>
+          <w:lang w:val="es-DO"/>
         </w:rPr>
         <w:t>*</w:t>
       </w:r>
       <w:r>
         <w:rPr>
-          <w:lang w:val="en-US"/>
-        </w:rPr>
-        <w:t xml:space="preserve">1. </w:t>
-      </w:r>
-      <w:proofErr w:type="spellStart"/>
-      <w:r>
-        <w:rPr>
-          <w:lang w:val="en-US"/>
-        </w:rPr>
-        <w:t>Ir</w:t>
-      </w:r>
-      <w:proofErr w:type="spellEnd"/>
-      <w:r>
-        <w:rPr>
-          <w:lang w:val="en-US"/>
-        </w:rPr>
-        <w:t xml:space="preserve"> </w:t>
-      </w:r>
-      <w:proofErr w:type="gramStart"/>
-      <w:r>
-        <w:rPr>
-          <w:lang w:val="en-US"/>
-        </w:rPr>
-        <w:t>a</w:t>
-      </w:r>
-      <w:proofErr w:type="gramEnd"/>
-      <w:r>
-        <w:rPr>
-          <w:lang w:val="en-US"/>
-        </w:rPr>
-        <w:t xml:space="preserve"> </w:t>
-      </w:r>
-      <w:hyperlink r:id="rId10" w:history="1">
+          <w:lang w:val="es-DO"/>
+        </w:rPr>
+        <w:t xml:space="preserve">1. Ir a </w:t>
+      </w:r>
+      <w:hyperlink r:id="rId16" w:history="1">
         <w:r>
           <w:rPr>
             <w:rStyle w:val="Hyperlink"/>
             <w:color w:val="4472C4" w:themeColor="accent1"/>
-            <w:lang w:val="en-US"/>
+            <w:lang w:val="es-DO"/>
           </w:rPr>
           <w:t>https://es.slideshare.net</w:t>
         </w:r>
@@ -314,14 +849,14 @@
       <w:r>
         <w:rPr>
           <w:color w:val="4472C4" w:themeColor="accent1"/>
-          <w:lang w:val="en-US"/>
+          <w:lang w:val="es-DO"/>
         </w:rPr>
         <w:t xml:space="preserve"> </w:t>
       </w:r>
       <w:r>
         <w:rPr>
           <w:color w:val="4472C4" w:themeColor="accent1"/>
-          <w:lang w:val="en-US"/>
+          <w:lang w:val="es-DO"/>
         </w:rPr>
         <w:t xml:space="preserve"> </w:t>
       </w:r>
@@ -400,7 +935,7 @@
       <w:r>
         <w:t xml:space="preserve"> </w:t>
       </w:r>
-      <w:hyperlink r:id="rId11" w:history="1">
+      <w:hyperlink r:id="rId17" w:history="1">
         <w:r>
           <w:rPr>
             <w:rStyle w:val="Hyperlink"/>
@@ -420,18 +955,92 @@
     <w:p>
       <w:pPr>
         <w:spacing w:after="0" w:line="240" w:lineRule="auto"/>
+        <w:jc w:val="center"/>
+        <w:rPr>
+          <w:b/>
+          <w:sz w:val="28"/>
+          <w:szCs w:val="28"/>
+        </w:rPr>
+      </w:pPr>
+      <w:r>
         <w:rPr>
           <w:b/>
           <w:color w:val="FF0000"/>
-        </w:rPr>
-      </w:pPr>
+          <w:sz w:val="28"/>
+          <w:szCs w:val="28"/>
+        </w:rPr>
+        <w:t>*CAMTASIA/ACTIVE PRESENTER</w:t>
+      </w:r>
       <w:r>
         <w:rPr>
           <w:b/>
           <w:color w:val="FF0000"/>
-        </w:rPr>
-        <w:t>*CAMTASIA/ACTIVE PRESENTER**********</w:t>
-      </w:r>
+          <w:sz w:val="28"/>
+          <w:szCs w:val="28"/>
+        </w:rPr>
+        <w:t>:</w:t>
+      </w:r>
+      <w:r>
+        <w:rPr>
+          <w:b/>
+          <w:color w:val="FF0000"/>
+          <w:sz w:val="28"/>
+          <w:szCs w:val="28"/>
+        </w:rPr>
+        <w:t xml:space="preserve"> </w:t>
+      </w:r>
+      <w:r>
+        <w:rPr>
+          <w:b/>
+          <w:sz w:val="28"/>
+          <w:szCs w:val="28"/>
+        </w:rPr>
+        <w:t xml:space="preserve">Ver Video </w:t>
+      </w:r>
+      <w:hyperlink r:id="rId18" w:history="1">
+        <w:r>
+          <w:rPr>
+            <w:rStyle w:val="Hyperlink"/>
+            <w:b/>
+            <w:sz w:val="28"/>
+            <w:szCs w:val="28"/>
+          </w:rPr>
+          <w:t>https://youtu.be/CmjRjLpNhZw</w:t>
+        </w:r>
+      </w:hyperlink>
+    </w:p>
+    <w:p>
+      <w:pPr>
+        <w:spacing w:after="0" w:line="240" w:lineRule="auto"/>
+        <w:rPr>
+          <w:b/>
+          <w:color w:val="FF0000"/>
+        </w:rPr>
+      </w:pPr>
+    </w:p>
+    <w:p>
+      <w:pPr>
+        <w:spacing w:after="0" w:line="240" w:lineRule="auto"/>
+        <w:jc w:val="both"/>
+      </w:pPr>
+      <w:r>
+        <w:t>No tenemos tiempo suficiente para que cada grupo exponga de manera presencial su proyecto mostrando el código fuente y evaluando punto por punto cada detalle de su aplicación, por lo cual, lo mejor que se me ocurrió es que ustedes suban un video a YouTube, donde expliquen su proyecto y me muestren el código, (trate de no exceder los 5 minutos por favor) de esa forma en la tranquilidad del hogar puedo ir adelantando trabajo</w:t>
+      </w:r>
+      <w:r>
+        <w:t xml:space="preserve"> y así ustedes aprenden a usar YouTube, quien sabe si gracias a esta motivación usted comienza un canal que le deje mucho dinero en el futuro</w:t>
+      </w:r>
+      <w:r>
+        <w:t>.</w:t>
+      </w:r>
+    </w:p>
+    <w:p>
+      <w:pPr>
+        <w:spacing w:after="0" w:line="240" w:lineRule="auto"/>
+        <w:rPr>
+          <w:b/>
+          <w:color w:val="FF0000"/>
+        </w:rPr>
+      </w:pPr>
     </w:p>
     <w:p>
       <w:pPr>
@@ -489,7 +1098,7 @@
       <w:r>
         <w:t xml:space="preserve">Aquí hay varios ejemplos: </w:t>
       </w:r>
-      <w:hyperlink r:id="rId12" w:history="1">
+      <w:hyperlink r:id="rId19" w:history="1">
         <w:r>
           <w:rPr>
             <w:rStyle w:val="Hyperlink"/>
@@ -500,7 +1109,7 @@
       <w:r>
         <w:t xml:space="preserve">     o   </w:t>
       </w:r>
-      <w:hyperlink r:id="rId13" w:history="1">
+      <w:hyperlink r:id="rId20" w:history="1">
         <w:r>
           <w:rPr>
             <w:rStyle w:val="Hyperlink"/>
@@ -515,23 +1124,135 @@
     <w:p>
       <w:pPr>
         <w:spacing w:after="0" w:line="240" w:lineRule="auto"/>
-      </w:pPr>
-    </w:p>
-    <w:p>
-      <w:pPr>
-        <w:spacing w:after="0" w:line="240" w:lineRule="auto"/>
+        <w:jc w:val="center"/>
         <w:rPr>
           <w:b/>
           <w:color w:val="FF0000"/>
+          <w:sz w:val="40"/>
         </w:rPr>
       </w:pPr>
       <w:r>
         <w:rPr>
           <w:b/>
           <w:color w:val="FF0000"/>
-        </w:rPr>
-        <w:t>*YOUTUBE****************************</w:t>
-      </w:r>
+          <w:sz w:val="40"/>
+        </w:rPr>
+        <w:lastRenderedPageBreak/>
+        <w:t>*YOUTUBE</w:t>
+      </w:r>
+      <w:r>
+        <w:rPr>
+          <w:b/>
+          <w:color w:val="FF0000"/>
+          <w:sz w:val="40"/>
+        </w:rPr>
+        <w:t xml:space="preserve">: </w:t>
+      </w:r>
+      <w:r>
+        <w:rPr>
+          <w:b/>
+          <w:sz w:val="40"/>
+        </w:rPr>
+        <w:t xml:space="preserve">Ver Video </w:t>
+      </w:r>
+      <w:hyperlink r:id="rId21" w:history="1">
+        <w:r>
+          <w:rPr>
+            <w:rStyle w:val="Hyperlink"/>
+            <w:b/>
+            <w:sz w:val="40"/>
+          </w:rPr>
+          <w:t>https://youtu.be/3LLYfe7BSpw</w:t>
+        </w:r>
+      </w:hyperlink>
+    </w:p>
+    <w:p>
+      <w:pPr>
+        <w:spacing w:after="0" w:line="240" w:lineRule="auto"/>
+        <w:rPr>
+          <w:b/>
+          <w:color w:val="FF0000"/>
+        </w:rPr>
+      </w:pPr>
+    </w:p>
+    <w:p>
+      <w:pPr>
+        <w:spacing w:after="0" w:line="240" w:lineRule="auto"/>
+        <w:jc w:val="both"/>
+      </w:pPr>
+      <w:r>
+        <w:t>Si has vivido en una piedra en los últimos 10 años y no sabes que es YouTube, te cuento, esta es una plataforma donde puedes ver videos de gente haciendo todas las estupideces que te puedas imaginar a cambio de conseguir visitas lo cual se puede convertir posteriormente en dinero o mercadeo.</w:t>
+      </w:r>
+    </w:p>
+    <w:p>
+      <w:pPr>
+        <w:spacing w:after="0" w:line="240" w:lineRule="auto"/>
+        <w:jc w:val="both"/>
+      </w:pPr>
+    </w:p>
+    <w:p>
+      <w:pPr>
+        <w:spacing w:after="0" w:line="240" w:lineRule="auto"/>
+        <w:jc w:val="both"/>
+      </w:pPr>
+      <w:r>
+        <w:t>Pero no todo es malo en YouTube, también hay gente buena que sube cosas muy importantes</w:t>
+      </w:r>
+      <w:r>
+        <w:t>, como aquellos que te explican como maquillarte profesionalmente o aquellos que te indican como hacerte rico en una semana.</w:t>
+      </w:r>
+    </w:p>
+    <w:p>
+      <w:pPr>
+        <w:spacing w:after="0" w:line="240" w:lineRule="auto"/>
+        <w:jc w:val="both"/>
+      </w:pPr>
+    </w:p>
+    <w:p>
+      <w:pPr>
+        <w:spacing w:after="0" w:line="240" w:lineRule="auto"/>
+        <w:jc w:val="both"/>
+      </w:pPr>
+      <w:r>
+        <w:t xml:space="preserve">También estamos los profesores irresponsables que para dar menos clases suben videos a YouTube y siempre mandan a los estudiantes a ver los videos cuando tienen dudas en lugar de hacer su trabajo., pinches profesores de la </w:t>
+      </w:r>
+      <w:proofErr w:type="spellStart"/>
+      <w:proofErr w:type="gramStart"/>
+      <w:r>
+        <w:t>mier</w:t>
+      </w:r>
+      <w:proofErr w:type="spellEnd"/>
+      <w:r>
+        <w:t>….</w:t>
+      </w:r>
+      <w:proofErr w:type="gramEnd"/>
+      <w:r>
+        <w:t>.</w:t>
+      </w:r>
+    </w:p>
+    <w:p>
+      <w:pPr>
+        <w:spacing w:after="0" w:line="240" w:lineRule="auto"/>
+        <w:jc w:val="both"/>
+      </w:pPr>
+    </w:p>
+    <w:p>
+      <w:pPr>
+        <w:spacing w:after="0" w:line="240" w:lineRule="auto"/>
+        <w:jc w:val="both"/>
+      </w:pPr>
+      <w:r>
+        <w:t>Acá se muestra una guía donde vera paso a paso el proceso de subida de su video para entregar, pues la presentación se realizará en este formato por caprichos del profesor para trabajar menos y vaina.</w:t>
+      </w:r>
+    </w:p>
+    <w:p>
+      <w:pPr>
+        <w:spacing w:after="0" w:line="240" w:lineRule="auto"/>
+        <w:rPr>
+          <w:b/>
+          <w:color w:val="FF0000"/>
+        </w:rPr>
+      </w:pPr>
     </w:p>
     <w:p>
       <w:pPr>
@@ -543,7 +1264,7 @@
       <w:r>
         <w:t xml:space="preserve">1. Ir a </w:t>
       </w:r>
-      <w:hyperlink r:id="rId14" w:history="1">
+      <w:hyperlink r:id="rId22" w:history="1">
         <w:r>
           <w:rPr>
             <w:rStyle w:val="Hyperlink"/>
@@ -602,7 +1323,7 @@
       <w:r>
         <w:t xml:space="preserve">5. Visitar el canal del profesor </w:t>
       </w:r>
-      <w:hyperlink r:id="rId15" w:history="1">
+      <w:hyperlink r:id="rId23" w:history="1">
         <w:r>
           <w:rPr>
             <w:rStyle w:val="Hyperlink"/>
@@ -644,18 +1365,80 @@
     <w:p>
       <w:pPr>
         <w:spacing w:after="0" w:line="240" w:lineRule="auto"/>
+        <w:jc w:val="center"/>
         <w:rPr>
           <w:b/>
           <w:color w:val="FF0000"/>
+          <w:sz w:val="36"/>
         </w:rPr>
       </w:pPr>
       <w:r>
         <w:rPr>
           <w:b/>
           <w:color w:val="FF0000"/>
-        </w:rPr>
-        <w:t>*PC*********************************</w:t>
-      </w:r>
+          <w:sz w:val="36"/>
+        </w:rPr>
+        <w:t>*PC</w:t>
+      </w:r>
+      <w:r>
+        <w:rPr>
+          <w:b/>
+          <w:color w:val="FF0000"/>
+          <w:sz w:val="36"/>
+        </w:rPr>
+        <w:t>/Proyecto Final</w:t>
+      </w:r>
+      <w:r>
+        <w:rPr>
+          <w:b/>
+          <w:color w:val="FF0000"/>
+          <w:sz w:val="36"/>
+        </w:rPr>
+        <w:t xml:space="preserve">: </w:t>
+      </w:r>
+      <w:r>
+        <w:rPr>
+          <w:b/>
+          <w:sz w:val="36"/>
+        </w:rPr>
+        <w:t xml:space="preserve">Ver Video </w:t>
+      </w:r>
+      <w:hyperlink r:id="rId24" w:history="1">
+        <w:r>
+          <w:rPr>
+            <w:rStyle w:val="Hyperlink"/>
+            <w:b/>
+            <w:sz w:val="36"/>
+          </w:rPr>
+          <w:t>https://youtu.be/kc1Qz--04Ic</w:t>
+        </w:r>
+      </w:hyperlink>
+    </w:p>
+    <w:p>
+      <w:pPr>
+        <w:spacing w:after="0" w:line="240" w:lineRule="auto"/>
+        <w:rPr>
+          <w:b/>
+          <w:color w:val="FF0000"/>
+        </w:rPr>
+      </w:pPr>
+    </w:p>
+    <w:p>
+      <w:pPr>
+        <w:spacing w:after="0" w:line="240" w:lineRule="auto"/>
+      </w:pPr>
+      <w:r>
+        <w:t>No encontré nada sarcástico que decir al respecto de este tema.</w:t>
+      </w:r>
+    </w:p>
+    <w:p>
+      <w:pPr>
+        <w:spacing w:after="0" w:line="240" w:lineRule="auto"/>
+        <w:rPr>
+          <w:b/>
+          <w:color w:val="FF0000"/>
+        </w:rPr>
+      </w:pPr>
     </w:p>
     <w:p>
       <w:pPr>
@@ -705,6 +1488,7 @@
     <w:p>
       <w:pPr>
         <w:spacing w:after="0" w:line="240" w:lineRule="auto"/>
+        <w:jc w:val="center"/>
         <w:rPr>
           <w:b/>
           <w:color w:val="FF0000"/>
@@ -714,10 +1498,106 @@
         <w:rPr>
           <w:b/>
           <w:color w:val="FF0000"/>
-        </w:rPr>
+          <w:sz w:val="44"/>
+        </w:rPr>
+        <w:t>*GITHUB</w:t>
+      </w:r>
+      <w:r>
+        <w:rPr>
+          <w:b/>
+          <w:color w:val="FF0000"/>
+          <w:sz w:val="44"/>
+        </w:rPr>
+        <w:t xml:space="preserve">: </w:t>
+      </w:r>
+      <w:r>
+        <w:rPr>
+          <w:b/>
+          <w:sz w:val="44"/>
+        </w:rPr>
+        <w:t xml:space="preserve">Ver Video </w:t>
+      </w:r>
+      <w:hyperlink r:id="rId25" w:tgtFrame="_blank" w:history="1">
+        <w:r>
+          <w:rPr>
+            <w:rStyle w:val="Hyperlink"/>
+            <w:rFonts w:ascii="Arial" w:hAnsi="Arial" w:cs="Arial"/>
+            <w:b/>
+            <w:color w:val="167AC6"/>
+            <w:sz w:val="32"/>
+            <w:szCs w:val="17"/>
+            <w:bdr w:val="none" w:sz="0" w:space="0" w:color="auto" w:frame="1"/>
+            <w:shd w:val="clear" w:color="auto" w:fill="FFFFFF"/>
+          </w:rPr>
+          <w:t>https://youtu.be/RuXFCKAksrs</w:t>
+        </w:r>
+      </w:hyperlink>
+    </w:p>
+    <w:p>
+      <w:pPr>
+        <w:spacing w:after="0" w:line="240" w:lineRule="auto"/>
+        <w:rPr>
+          <w:b/>
+          <w:color w:val="FF0000"/>
+        </w:rPr>
+      </w:pPr>
+    </w:p>
+    <w:p>
+      <w:pPr>
+        <w:spacing w:after="0" w:line="240" w:lineRule="auto"/>
+        <w:jc w:val="both"/>
+      </w:pPr>
+      <w:proofErr w:type="spellStart"/>
+      <w:r>
+        <w:t>Github</w:t>
+      </w:r>
+      <w:proofErr w:type="spellEnd"/>
+      <w:r>
+        <w:t xml:space="preserve"> es una pagina muy utilizada por los desarrolladores que desean compartir su código fuente con el mundo para los proyectos informáticos, al</w:t>
+      </w:r>
+      <w:r>
+        <w:t xml:space="preserve"> </w:t>
+      </w:r>
+      <w:r>
+        <w:t>menos eso en inicio, por</w:t>
+      </w:r>
+      <w:r>
+        <w:t xml:space="preserve"> </w:t>
+      </w:r>
+      <w:r>
+        <w:t>qu</w:t>
+      </w:r>
+      <w:r>
+        <w:t>e</w:t>
+      </w:r>
+      <w:r>
+        <w:t xml:space="preserve"> posteriormente se convirtió en una herramienta para administrar todo tipo de cosas, tanto de forma privada como de forma pública, algunas personas publican sus libros y aceptan colaboraciones mediante la herramienta y programas de integración, otros la usan para elaborar su tesis, otros para subir cualquier pendejada y tener un mini nube gratuita y publica donde poder guardar cosas que no son muy importantes y que otros los puedan ver.</w:t>
+      </w:r>
+    </w:p>
+    <w:p>
+      <w:pPr>
+        <w:spacing w:after="0" w:line="240" w:lineRule="auto"/>
+        <w:jc w:val="both"/>
+      </w:pPr>
+    </w:p>
+    <w:p>
+      <w:pPr>
+        <w:spacing w:after="0" w:line="240" w:lineRule="auto"/>
+        <w:jc w:val="both"/>
+      </w:pPr>
+      <w:r>
+        <w:t xml:space="preserve">Acá es donde subiremos nuestro proyecto informático, pues después de que al profesor se le dañara un CD-ROM y años mas tarde un puerto USB, descarte todo mecanismo de entrega que no sea por vía electrónica, y como los correos electrónicos son medio loco y mandan a spam algunos mensajes con </w:t>
+      </w:r>
+      <w:r>
         <w:lastRenderedPageBreak/>
-        <w:t>*GITHUB*****************************</w:t>
-      </w:r>
+        <w:t>contenido sensible como lo es un programa o una base de datos, tenemos que usar herramientas como esta para subir nuestro código fuente y compartirlo con el profesor.</w:t>
+      </w:r>
+    </w:p>
+    <w:p>
+      <w:pPr>
+        <w:spacing w:after="0" w:line="240" w:lineRule="auto"/>
+        <w:jc w:val="both"/>
+      </w:pPr>
     </w:p>
     <w:p>
       <w:pPr>
@@ -778,7 +1658,7 @@
       <w:r>
         <w:t xml:space="preserve">4. Ir al perfil del profesor </w:t>
       </w:r>
-      <w:hyperlink r:id="rId16" w:history="1">
+      <w:hyperlink r:id="rId26" w:history="1">
         <w:r>
           <w:rPr>
             <w:rStyle w:val="Hyperlink"/>
@@ -1033,6 +1913,9 @@
       </w:r>
       <w:proofErr w:type="spellStart"/>
       <w:r>
+        <w:rPr>
+          <w:b/>
+        </w:rPr>
         <w:t>Star</w:t>
       </w:r>
       <w:proofErr w:type="spellEnd"/>
@@ -1041,6 +1924,9 @@
       </w:r>
       <w:proofErr w:type="spellStart"/>
       <w:r>
+        <w:rPr>
+          <w:b/>
+        </w:rPr>
         <w:t>Fork</w:t>
       </w:r>
       <w:proofErr w:type="spellEnd"/>
@@ -1085,6 +1971,25 @@
       <w:pPr>
         <w:spacing w:after="0" w:line="240" w:lineRule="auto"/>
       </w:pPr>
+    </w:p>
+    <w:p>
+      <w:pPr>
+        <w:spacing w:after="0" w:line="240" w:lineRule="auto"/>
+        <w:jc w:val="both"/>
+      </w:pPr>
+      <w:r>
+        <w:t>Ya hablamos de esto, pero algo que falta comentar es que la gallina que no cacarea nadie se entera que puso el huevo, por lo cual, dese bombo en sus redes sociales profesionales con cada cosa que usted haga, compártalo y dele importancia, valórese usted mismo para que otros puedan darle valor a lo que usted hace y recuerde que siempre se puede mejorar.</w:t>
+      </w:r>
+    </w:p>
+    <w:p>
+      <w:pPr>
+        <w:spacing w:after="0" w:line="240" w:lineRule="auto"/>
+      </w:pPr>
+    </w:p>
+    <w:p>
+      <w:pPr>
+        <w:spacing w:after="0" w:line="240" w:lineRule="auto"/>
+      </w:pPr>
       <w:r>
         <w:t xml:space="preserve">1. Compartir los links de forma individual de cada uno de sus proyectos, con </w:t>
       </w:r>
@@ -1159,18 +2064,505 @@
     <w:p>
       <w:pPr>
         <w:spacing w:after="0" w:line="240" w:lineRule="auto"/>
+        <w:jc w:val="center"/>
+        <w:rPr>
+          <w:b/>
+        </w:rPr>
+      </w:pPr>
+      <w:r>
+        <w:rPr>
+          <w:b/>
+          <w:sz w:val="48"/>
+        </w:rPr>
+        <w:t>Facebook: Ver Video</w:t>
+      </w:r>
+      <w:r>
+        <w:rPr>
+          <w:b/>
+          <w:sz w:val="48"/>
+        </w:rPr>
+        <w:t xml:space="preserve"> </w:t>
+      </w:r>
+      <w:hyperlink r:id="rId27" w:tgtFrame="_blank" w:history="1">
+        <w:r>
+          <w:rPr>
+            <w:rStyle w:val="Hyperlink"/>
+            <w:rFonts w:ascii="Arial" w:hAnsi="Arial" w:cs="Arial"/>
+            <w:b/>
+            <w:color w:val="167AC6"/>
+            <w:sz w:val="36"/>
+            <w:szCs w:val="17"/>
+            <w:bdr w:val="none" w:sz="0" w:space="0" w:color="auto" w:frame="1"/>
+            <w:shd w:val="clear" w:color="auto" w:fill="FFFFFF"/>
+          </w:rPr>
+          <w:t>https://youtu.be/Yr_IXgyVtxM</w:t>
+        </w:r>
+      </w:hyperlink>
+    </w:p>
+    <w:p>
+      <w:pPr>
+        <w:spacing w:after="0" w:line="240" w:lineRule="auto"/>
+      </w:pPr>
+    </w:p>
+    <w:p>
+      <w:pPr>
+        <w:spacing w:after="0" w:line="240" w:lineRule="auto"/>
+        <w:jc w:val="both"/>
+      </w:pPr>
+      <w:r>
+        <w:t xml:space="preserve">Si eres un viajero en el tiempo o te congelaron en la segunda guerra mundial para preservarte como un pedazo </w:t>
+      </w:r>
+      <w:proofErr w:type="gramStart"/>
+      <w:r>
+        <w:t>de….</w:t>
+      </w:r>
+      <w:proofErr w:type="gramEnd"/>
+      <w:r>
+        <w:t>. historia invaluable y no sabes que es o no tienes una cuenta de Facebook, te cuento, Facebook es una pagina que sirve para conectarte con amigos y conocidos, al</w:t>
+      </w:r>
+      <w:r>
+        <w:t xml:space="preserve"> </w:t>
+      </w:r>
+      <w:r>
+        <w:t xml:space="preserve">menos eso dice su política de privacidad, pues en verdad todos sabemos que Facebook es solo para enamorar mujeres, seguir </w:t>
+      </w:r>
+      <w:r>
+        <w:t>gente famosa</w:t>
+      </w:r>
+      <w:r>
+        <w:t xml:space="preserve">, compartir memes, y acosar menores de </w:t>
+      </w:r>
+      <w:r>
+        <w:t>edad,</w:t>
+      </w:r>
+      <w:r>
+        <w:t xml:space="preserve"> así como acosar a tu ex o ver como ella es feliz mientras tu sufres en tu habitación intentando creerte el cuento de que no hay mejor amor que el amor propio.</w:t>
+      </w:r>
+    </w:p>
+    <w:p>
+      <w:pPr>
+        <w:spacing w:after="0" w:line="240" w:lineRule="auto"/>
+        <w:jc w:val="both"/>
+      </w:pPr>
+    </w:p>
+    <w:p>
+      <w:pPr>
+        <w:spacing w:after="0" w:line="240" w:lineRule="auto"/>
+        <w:jc w:val="both"/>
+      </w:pPr>
+      <w:r>
+        <w:t xml:space="preserve">El punto y la importancia de esta red social, radica en el hecho de que el profesor por aquí publica muchas pendejadas y como por ahí es que el casi siempre está activo, además de que no les va a dar su teléfono para que no jodan llamando para saber si el va a dar clases cuando ni siquiera son las 6:35, es la única vía de comunicación que van a tener con él, pero no a su perfil privado, sino a una página que él se creó única y exclusivamente para estos fines, así que no olviden darle </w:t>
+      </w:r>
+      <w:proofErr w:type="spellStart"/>
+      <w:r>
+        <w:t>like</w:t>
+      </w:r>
+      <w:proofErr w:type="spellEnd"/>
+      <w:r>
+        <w:t xml:space="preserve"> para que el mensaje llegue y si no tienes nada que hablar con el profesor, igual dale </w:t>
+      </w:r>
+      <w:proofErr w:type="spellStart"/>
+      <w:r>
+        <w:t>like</w:t>
+      </w:r>
+      <w:proofErr w:type="spellEnd"/>
+      <w:r>
+        <w:t xml:space="preserve"> que eso se siente bonito y de esa forma uno cree que esta mandando un mensaje importante que mucha gente le esta haciendo caso aunque no sea así.</w:t>
+      </w:r>
+    </w:p>
+    <w:p>
+      <w:pPr>
+        <w:spacing w:after="0" w:line="240" w:lineRule="auto"/>
+        <w:jc w:val="both"/>
+      </w:pPr>
+    </w:p>
+    <w:p>
+      <w:pPr>
+        <w:spacing w:after="0" w:line="240" w:lineRule="auto"/>
+        <w:jc w:val="both"/>
+      </w:pPr>
+      <w:r>
+        <w:t xml:space="preserve">1. Ir a </w:t>
+      </w:r>
+      <w:hyperlink r:id="rId28" w:history="1">
+        <w:r>
+          <w:rPr>
+            <w:rStyle w:val="Hyperlink"/>
+          </w:rPr>
+          <w:t>http://facebook.com</w:t>
+        </w:r>
+      </w:hyperlink>
+      <w:r>
+        <w:t xml:space="preserve"> </w:t>
+      </w:r>
+      <w:r>
+        <w:t xml:space="preserve"> </w:t>
+      </w:r>
+    </w:p>
+    <w:p>
+      <w:pPr>
+        <w:spacing w:after="0" w:line="240" w:lineRule="auto"/>
+        <w:jc w:val="both"/>
+      </w:pPr>
+      <w:r>
+        <w:t>2. Crear una cuenta</w:t>
+      </w:r>
+      <w:r>
+        <w:t>.</w:t>
+      </w:r>
+    </w:p>
+    <w:p>
+      <w:pPr>
+        <w:spacing w:after="0" w:line="240" w:lineRule="auto"/>
+        <w:jc w:val="both"/>
+      </w:pPr>
+      <w:r>
+        <w:t>3. Confirmar correo electrónico.</w:t>
+      </w:r>
+    </w:p>
+    <w:p>
+      <w:pPr>
+        <w:spacing w:after="0" w:line="240" w:lineRule="auto"/>
+        <w:jc w:val="both"/>
+      </w:pPr>
+      <w:r>
+        <w:t>4. Subir su foto.</w:t>
+      </w:r>
+    </w:p>
+    <w:p>
+      <w:pPr>
+        <w:spacing w:after="0" w:line="240" w:lineRule="auto"/>
+        <w:jc w:val="both"/>
+      </w:pPr>
+      <w:r>
+        <w:t xml:space="preserve">5. Si tienes alguna pregunta privada que quieras hacerle al profesor o quieres notificarle de algún error en la nota vas a enviar un mensaje a la siguiente página: </w:t>
+      </w:r>
+      <w:hyperlink r:id="rId29" w:history="1">
+        <w:r>
+          <w:rPr>
+            <w:rStyle w:val="Hyperlink"/>
+          </w:rPr>
+          <w:t>www.fb.com/sgermosen24</w:t>
+        </w:r>
+      </w:hyperlink>
+      <w:r>
+        <w:t xml:space="preserve"> </w:t>
+      </w:r>
+    </w:p>
+    <w:p>
+      <w:pPr>
+        <w:spacing w:after="0" w:line="240" w:lineRule="auto"/>
+        <w:jc w:val="both"/>
+      </w:pPr>
+      <w:r>
+        <w:t xml:space="preserve">6. Visitar las siguientes páginas y darle </w:t>
+      </w:r>
+      <w:proofErr w:type="spellStart"/>
+      <w:r>
+        <w:t>like</w:t>
+      </w:r>
+      <w:proofErr w:type="spellEnd"/>
+    </w:p>
+    <w:p>
+      <w:pPr>
+        <w:spacing w:after="0" w:line="240" w:lineRule="auto"/>
+        <w:jc w:val="both"/>
+      </w:pPr>
+      <w:r>
+        <w:tab/>
+      </w:r>
+      <w:hyperlink r:id="rId30" w:history="1">
+        <w:r>
+          <w:rPr>
+            <w:rStyle w:val="Hyperlink"/>
+          </w:rPr>
+          <w:t>www.fb.com/lagerenciamemes</w:t>
+        </w:r>
+      </w:hyperlink>
+      <w:r>
+        <w:t xml:space="preserve"> </w:t>
+      </w:r>
+    </w:p>
+    <w:p>
+      <w:pPr>
+        <w:spacing w:after="0" w:line="240" w:lineRule="auto"/>
+        <w:jc w:val="both"/>
+      </w:pPr>
+      <w:r>
+        <w:tab/>
+      </w:r>
+      <w:hyperlink r:id="rId31" w:history="1">
+        <w:r>
+          <w:rPr>
+            <w:rStyle w:val="Hyperlink"/>
+          </w:rPr>
+          <w:t>www.fb.com/PensarAccidentalmente</w:t>
+        </w:r>
+      </w:hyperlink>
+      <w:r>
+        <w:t xml:space="preserve">  </w:t>
+      </w:r>
+    </w:p>
+    <w:p>
+      <w:pPr>
+        <w:spacing w:after="0" w:line="240" w:lineRule="auto"/>
+        <w:jc w:val="both"/>
+      </w:pPr>
+      <w:r>
+        <w:tab/>
+      </w:r>
+      <w:hyperlink r:id="rId32" w:history="1">
+        <w:r>
+          <w:rPr>
+            <w:rStyle w:val="Hyperlink"/>
+          </w:rPr>
+          <w:t>www.fb.com/LaGerenciaMtb</w:t>
+        </w:r>
+      </w:hyperlink>
+      <w:r>
+        <w:t xml:space="preserve"> </w:t>
+      </w:r>
+    </w:p>
+    <w:p>
+      <w:pPr>
+        <w:spacing w:after="0" w:line="240" w:lineRule="auto"/>
+        <w:jc w:val="both"/>
+        <w:rPr>
+          <w:lang w:val="en-US"/>
+        </w:rPr>
+      </w:pPr>
+      <w:r>
+        <w:tab/>
+      </w:r>
+      <w:hyperlink r:id="rId33" w:history="1">
+        <w:r>
+          <w:rPr>
+            <w:rStyle w:val="Hyperlink"/>
+            <w:lang w:val="en-US"/>
+          </w:rPr>
+          <w:t>www.fb.com/hablaboa</w:t>
+        </w:r>
+      </w:hyperlink>
+      <w:r>
+        <w:rPr>
+          <w:lang w:val="en-US"/>
+        </w:rPr>
+        <w:t xml:space="preserve"> </w:t>
+      </w:r>
+    </w:p>
+    <w:p>
+      <w:pPr>
+        <w:spacing w:after="0" w:line="240" w:lineRule="auto"/>
+        <w:jc w:val="both"/>
+        <w:rPr>
+          <w:lang w:val="es-DO"/>
+        </w:rPr>
+      </w:pPr>
+      <w:r>
+        <w:rPr>
+          <w:lang w:val="en-US"/>
+        </w:rPr>
+        <w:tab/>
+      </w:r>
+      <w:hyperlink r:id="rId34" w:history="1">
+        <w:r>
+          <w:rPr>
+            <w:rStyle w:val="Hyperlink"/>
+            <w:lang w:val="es-DO"/>
+          </w:rPr>
+          <w:t>www.fb.com/praysoft</w:t>
+        </w:r>
+      </w:hyperlink>
+      <w:r>
+        <w:rPr>
+          <w:lang w:val="es-DO"/>
+        </w:rPr>
+        <w:t xml:space="preserve"> </w:t>
+      </w:r>
+    </w:p>
+    <w:p>
+      <w:pPr>
+        <w:spacing w:after="0" w:line="240" w:lineRule="auto"/>
+        <w:jc w:val="both"/>
+      </w:pPr>
+      <w:r>
+        <w:rPr>
+          <w:lang w:val="es-DO"/>
+        </w:rPr>
+        <w:tab/>
+      </w:r>
+      <w:hyperlink r:id="rId35" w:history="1">
+        <w:r>
+          <w:rPr>
+            <w:rStyle w:val="Hyperlink"/>
+          </w:rPr>
+          <w:t>www.fb.com/jsmentales</w:t>
+        </w:r>
+      </w:hyperlink>
+      <w:r>
+        <w:t xml:space="preserve"> </w:t>
+      </w:r>
+    </w:p>
+    <w:p>
+      <w:pPr>
+        <w:spacing w:after="0" w:line="240" w:lineRule="auto"/>
+        <w:jc w:val="both"/>
+        <w:rPr>
+          <w:lang w:val="en-US"/>
+        </w:rPr>
+      </w:pPr>
+      <w:r>
+        <w:tab/>
+      </w:r>
+      <w:hyperlink r:id="rId36" w:history="1">
+        <w:r>
+          <w:rPr>
+            <w:rStyle w:val="Hyperlink"/>
+            <w:lang w:val="en-US"/>
+          </w:rPr>
+          <w:t>www.fb.com/xamarindo</w:t>
+        </w:r>
+      </w:hyperlink>
+      <w:r>
+        <w:rPr>
+          <w:lang w:val="en-US"/>
+        </w:rPr>
+        <w:t xml:space="preserve"> </w:t>
+      </w:r>
+    </w:p>
+    <w:p>
+      <w:pPr>
+        <w:spacing w:after="0" w:line="240" w:lineRule="auto"/>
+        <w:rPr>
+          <w:lang w:val="en-US"/>
+        </w:rPr>
+      </w:pPr>
+    </w:p>
+    <w:p>
+      <w:pPr>
+        <w:spacing w:after="0" w:line="240" w:lineRule="auto"/>
+        <w:jc w:val="center"/>
+        <w:rPr>
+          <w:b/>
+          <w:sz w:val="40"/>
+          <w:szCs w:val="40"/>
+          <w:lang w:val="es-DO"/>
+        </w:rPr>
+      </w:pPr>
+      <w:r>
         <w:rPr>
           <w:b/>
           <w:color w:val="FF0000"/>
-        </w:rPr>
-      </w:pPr>
+          <w:sz w:val="40"/>
+          <w:szCs w:val="40"/>
+          <w:lang w:val="es-DO"/>
+        </w:rPr>
+        <w:t>*NOTASTI</w:t>
+      </w:r>
       <w:r>
         <w:rPr>
           <w:b/>
           <w:color w:val="FF0000"/>
-        </w:rPr>
-        <w:t>*NOTASTI****************************</w:t>
-      </w:r>
+          <w:sz w:val="40"/>
+          <w:szCs w:val="40"/>
+          <w:lang w:val="es-DO"/>
+        </w:rPr>
+        <w:t xml:space="preserve">: </w:t>
+      </w:r>
+      <w:r>
+        <w:rPr>
+          <w:b/>
+          <w:sz w:val="40"/>
+          <w:szCs w:val="40"/>
+          <w:lang w:val="es-DO"/>
+        </w:rPr>
+        <w:t xml:space="preserve">Ver Video </w:t>
+      </w:r>
+      <w:hyperlink r:id="rId37" w:history="1">
+        <w:r>
+          <w:rPr>
+            <w:rStyle w:val="Hyperlink"/>
+            <w:b/>
+            <w:sz w:val="40"/>
+            <w:szCs w:val="40"/>
+            <w:lang w:val="es-DO"/>
+          </w:rPr>
+          <w:t>https://youtu.be/5QUAMkS6Au4</w:t>
+        </w:r>
+      </w:hyperlink>
+    </w:p>
+    <w:p>
+      <w:pPr>
+        <w:spacing w:after="0" w:line="240" w:lineRule="auto"/>
+        <w:rPr>
+          <w:b/>
+          <w:color w:val="FF0000"/>
+          <w:lang w:val="es-DO"/>
+        </w:rPr>
+      </w:pPr>
+    </w:p>
+    <w:p>
+      <w:pPr>
+        <w:spacing w:after="0" w:line="240" w:lineRule="auto"/>
+        <w:jc w:val="both"/>
+      </w:pPr>
+      <w:r>
+        <w:t xml:space="preserve">Debido al </w:t>
+      </w:r>
+      <w:r>
+        <w:t xml:space="preserve">fallido experimento tanto con </w:t>
+      </w:r>
+      <w:proofErr w:type="spellStart"/>
+      <w:r>
+        <w:t>CDs</w:t>
+      </w:r>
+      <w:proofErr w:type="spellEnd"/>
+      <w:r>
+        <w:t xml:space="preserve">, como con memorias, y en vista de que los estudiantes no van a pagar los daños </w:t>
+      </w:r>
+      <w:r>
+        <w:t>ocasionados</w:t>
+      </w:r>
+      <w:r>
+        <w:t xml:space="preserve"> a los dispositivos del profesor, este se vio en la necesidad de pedir todas las entregas en digital.</w:t>
+      </w:r>
+    </w:p>
+    <w:p>
+      <w:pPr>
+        <w:spacing w:after="0" w:line="240" w:lineRule="auto"/>
+        <w:jc w:val="both"/>
+      </w:pPr>
+      <w:r>
+        <w:br/>
+        <w:t xml:space="preserve">Sin embargo, los correos electrónicos no funcionan muy bien para estos fines, pues muchos son enviados a spam o sencillamente no llegan por el tipo de archivos que se </w:t>
+      </w:r>
+      <w:proofErr w:type="spellStart"/>
+      <w:r>
+        <w:t>esta</w:t>
+      </w:r>
+      <w:proofErr w:type="spellEnd"/>
+      <w:r>
+        <w:t xml:space="preserve"> intentando enviar.</w:t>
+      </w:r>
+    </w:p>
+    <w:p>
+      <w:pPr>
+        <w:spacing w:after="0" w:line="240" w:lineRule="auto"/>
+        <w:jc w:val="both"/>
+      </w:pPr>
+      <w:r>
+        <w:br/>
+        <w:t>Por lo que me vi obligado a usar otro mecanismo de entrega y este es uno de ellos.</w:t>
+      </w:r>
+    </w:p>
+    <w:p>
+      <w:pPr>
+        <w:spacing w:after="0" w:line="240" w:lineRule="auto"/>
+        <w:rPr>
+          <w:b/>
+          <w:color w:val="FF0000"/>
+        </w:rPr>
+      </w:pPr>
     </w:p>
     <w:p>
       <w:pPr>
@@ -1207,150 +2599,235 @@
       <w:r>
         <w:t xml:space="preserve">2. Crear una cuenta (Preferiblemente usando </w:t>
       </w:r>
+      <w:r>
+        <w:t>Gmail</w:t>
+      </w:r>
+      <w:r>
+        <w:t>).</w:t>
+      </w:r>
+    </w:p>
+    <w:p>
+      <w:pPr>
+        <w:spacing w:after="0" w:line="240" w:lineRule="auto"/>
+      </w:pPr>
+      <w:r>
+        <w:t xml:space="preserve">   Nota: No lo haga llenando los datos, solo dele </w:t>
+      </w:r>
+      <w:r>
+        <w:t>clic</w:t>
+      </w:r>
+      <w:r>
+        <w:t xml:space="preserve"> a uno de los botones que crea la cuenta </w:t>
+      </w:r>
+      <w:r>
+        <w:t>automáticamente</w:t>
+      </w:r>
+      <w:r>
+        <w:t>.</w:t>
+      </w:r>
+    </w:p>
+    <w:p>
+      <w:pPr>
+        <w:spacing w:after="0" w:line="240" w:lineRule="auto"/>
+      </w:pPr>
+      <w:r>
+        <w:t>*</w:t>
+      </w:r>
+      <w:r>
+        <w:t>3. Buscar el grupo correspondiente.</w:t>
+      </w:r>
+    </w:p>
+    <w:p>
+      <w:pPr>
+        <w:spacing w:after="0" w:line="240" w:lineRule="auto"/>
+      </w:pPr>
+      <w:r>
+        <w:t>*</w:t>
+      </w:r>
+      <w:r>
+        <w:t>4. Solicitar unirse al grupo</w:t>
+      </w:r>
+      <w:r>
+        <w:t xml:space="preserve"> </w:t>
+      </w:r>
+      <w:r>
+        <w:rPr>
+          <w:b/>
+        </w:rPr>
+        <w:t>(No se aceptan solicitudes después del ultimo día de laboratorio)</w:t>
+      </w:r>
+      <w:r>
+        <w:rPr>
+          <w:b/>
+        </w:rPr>
+        <w:t>.</w:t>
+      </w:r>
+    </w:p>
+    <w:p>
+      <w:pPr>
+        <w:spacing w:after="0" w:line="240" w:lineRule="auto"/>
+      </w:pPr>
+      <w:r>
+        <w:t>*</w:t>
+      </w:r>
+      <w:r>
+        <w:t>5. Esperar que el profesor apruebe</w:t>
+      </w:r>
+      <w:r>
+        <w:t>…</w:t>
+      </w:r>
+    </w:p>
+    <w:p>
+      <w:pPr>
+        <w:spacing w:after="0" w:line="240" w:lineRule="auto"/>
+      </w:pPr>
+      <w:r>
+        <w:t>*</w:t>
+      </w:r>
+      <w:r>
+        <w:t xml:space="preserve">6. Enviar un mensaje al grupo, con el link de la </w:t>
+      </w:r>
+      <w:r>
+        <w:t>presentació</w:t>
+      </w:r>
+      <w:r>
+        <w:t>n</w:t>
+      </w:r>
+      <w:r>
+        <w:t>.</w:t>
+      </w:r>
+    </w:p>
+    <w:p>
+      <w:pPr>
+        <w:spacing w:after="0" w:line="240" w:lineRule="auto"/>
+      </w:pPr>
+      <w:r>
+        <w:t xml:space="preserve">7. Darle </w:t>
+      </w:r>
       <w:proofErr w:type="spellStart"/>
       <w:r>
-        <w:t>FaceBook</w:t>
+        <w:rPr>
+          <w:b/>
+        </w:rPr>
+        <w:t>like</w:t>
       </w:r>
       <w:proofErr w:type="spellEnd"/>
       <w:r>
-        <w:t>).</w:t>
-      </w:r>
-    </w:p>
-    <w:p>
-      <w:pPr>
-        <w:spacing w:after="0" w:line="240" w:lineRule="auto"/>
-      </w:pPr>
-      <w:r>
-        <w:t xml:space="preserve">   Nota: No lo haga llenando los datos, solo dele </w:t>
-      </w:r>
-      <w:r>
-        <w:t>clic</w:t>
-      </w:r>
-      <w:r>
-        <w:t xml:space="preserve"> a uno de los botones que crea la cuenta </w:t>
-      </w:r>
-      <w:r>
-        <w:t>automáticamente</w:t>
-      </w:r>
-      <w:r>
-        <w:t>.</w:t>
-      </w:r>
-    </w:p>
-    <w:p>
-      <w:pPr>
-        <w:spacing w:after="0" w:line="240" w:lineRule="auto"/>
-      </w:pPr>
-      <w:r>
-        <w:t>*</w:t>
-      </w:r>
-      <w:r>
-        <w:t>3. Buscar el grupo correspondiente.</w:t>
-      </w:r>
-    </w:p>
-    <w:p>
-      <w:pPr>
-        <w:spacing w:after="0" w:line="240" w:lineRule="auto"/>
-      </w:pPr>
-      <w:r>
-        <w:t>*</w:t>
-      </w:r>
-      <w:r>
-        <w:t>4. Solicitar unirse al grupo</w:t>
-      </w:r>
-      <w:r>
-        <w:t xml:space="preserve"> </w:t>
-      </w:r>
-      <w:r>
-        <w:rPr>
-          <w:b/>
-        </w:rPr>
-        <w:t>(No se aceptan solicitudes después del ultimo día de laboratorio)</w:t>
-      </w:r>
-      <w:r>
-        <w:rPr>
-          <w:b/>
-        </w:rPr>
-        <w:t>.</w:t>
-      </w:r>
-    </w:p>
-    <w:p>
-      <w:pPr>
-        <w:spacing w:after="0" w:line="240" w:lineRule="auto"/>
-      </w:pPr>
-      <w:r>
-        <w:t>*</w:t>
-      </w:r>
-      <w:r>
-        <w:t>5. Esperar que el profesor apruebe</w:t>
-      </w:r>
-      <w:r>
-        <w:t>…</w:t>
-      </w:r>
-    </w:p>
-    <w:p>
-      <w:pPr>
-        <w:spacing w:after="0" w:line="240" w:lineRule="auto"/>
-      </w:pPr>
-      <w:r>
-        <w:t>*</w:t>
-      </w:r>
-      <w:r>
-        <w:t xml:space="preserve">6. Enviar un mensaje al grupo, con el link de la </w:t>
-      </w:r>
-      <w:r>
-        <w:t>presentació</w:t>
-      </w:r>
-      <w:r>
-        <w:t>n</w:t>
-      </w:r>
-      <w:r>
-        <w:t>.</w:t>
-      </w:r>
-    </w:p>
-    <w:p>
-      <w:pPr>
-        <w:spacing w:after="0" w:line="240" w:lineRule="auto"/>
-      </w:pPr>
-      <w:r>
-        <w:t xml:space="preserve">7. Darle </w:t>
+        <w:t xml:space="preserve"> a la</w:t>
+      </w:r>
+      <w:r>
+        <w:t>s</w:t>
+      </w:r>
+      <w:r>
+        <w:t xml:space="preserve"> </w:t>
+      </w:r>
+      <w:r>
+        <w:t>página</w:t>
+      </w:r>
+      <w:r>
+        <w:t>s</w:t>
+      </w:r>
+      <w:r>
+        <w:t xml:space="preserve"> de </w:t>
+      </w:r>
+      <w:r>
+        <w:t>Facebook</w:t>
+      </w:r>
+      <w:r>
+        <w:t xml:space="preserve"> que aparecen en la barra lateral.</w:t>
+      </w:r>
+    </w:p>
+    <w:p>
+      <w:pPr>
+        <w:spacing w:after="0" w:line="240" w:lineRule="auto"/>
+      </w:pPr>
+    </w:p>
+    <w:p>
+      <w:pPr>
+        <w:spacing w:after="0" w:line="240" w:lineRule="auto"/>
+        <w:jc w:val="center"/>
+        <w:rPr>
+          <w:b/>
+          <w:sz w:val="40"/>
+        </w:rPr>
+      </w:pPr>
+      <w:bookmarkStart w:id="0" w:name="_GoBack"/>
+      <w:r>
+        <w:rPr>
+          <w:b/>
+          <w:color w:val="FF0000"/>
+          <w:sz w:val="40"/>
+        </w:rPr>
+        <w:t>*EDMODO</w:t>
+      </w:r>
+      <w:r>
+        <w:rPr>
+          <w:b/>
+          <w:color w:val="FF0000"/>
+          <w:sz w:val="40"/>
+        </w:rPr>
+        <w:t xml:space="preserve">: </w:t>
+      </w:r>
+      <w:r>
+        <w:rPr>
+          <w:b/>
+          <w:sz w:val="40"/>
+        </w:rPr>
+        <w:t xml:space="preserve">Ver Video </w:t>
+      </w:r>
+      <w:hyperlink r:id="rId38" w:history="1">
+        <w:r>
+          <w:rPr>
+            <w:rStyle w:val="Hyperlink"/>
+            <w:b/>
+            <w:sz w:val="40"/>
+          </w:rPr>
+          <w:t>https://youtu.be/jXQeIG42T-A</w:t>
+        </w:r>
+      </w:hyperlink>
+    </w:p>
+    <w:bookmarkEnd w:id="0"/>
+    <w:p>
+      <w:pPr>
+        <w:spacing w:after="0" w:line="240" w:lineRule="auto"/>
+        <w:rPr>
+          <w:b/>
+          <w:color w:val="FF0000"/>
+        </w:rPr>
+      </w:pPr>
+    </w:p>
+    <w:p>
+      <w:pPr>
+        <w:spacing w:after="0" w:line="240" w:lineRule="auto"/>
+        <w:jc w:val="both"/>
+      </w:pPr>
+      <w:r>
+        <w:t xml:space="preserve">Edmodo es una plataforma que se esta poniendo muy de moda en las escuelas </w:t>
       </w:r>
       <w:proofErr w:type="spellStart"/>
       <w:r>
-        <w:rPr>
-          <w:b/>
-        </w:rPr>
-        <w:t>like</w:t>
+        <w:t>publicas</w:t>
       </w:r>
       <w:proofErr w:type="spellEnd"/>
       <w:r>
-        <w:t xml:space="preserve"> a la</w:t>
-      </w:r>
-      <w:r>
-        <w:t>s</w:t>
-      </w:r>
-      <w:r>
-        <w:t xml:space="preserve"> </w:t>
-      </w:r>
-      <w:r>
-        <w:t>página</w:t>
-      </w:r>
-      <w:r>
-        <w:t>s</w:t>
-      </w:r>
-      <w:r>
-        <w:t xml:space="preserve"> de </w:t>
-      </w:r>
-      <w:r>
-        <w:t>Facebook</w:t>
-      </w:r>
-      <w:r>
-        <w:t xml:space="preserve"> que aparecen en la barra lateral.</w:t>
-      </w:r>
-    </w:p>
-    <w:p>
-      <w:pPr>
-        <w:spacing w:after="0" w:line="240" w:lineRule="auto"/>
-      </w:pPr>
+        <w:t xml:space="preserve">, por lo que muchos estudiantes ya están acostumbrados a usarla y como yo también se usarla se las pongo como opción por si un día me </w:t>
+      </w:r>
+      <w:proofErr w:type="spellStart"/>
+      <w:r>
+        <w:t>jarto</w:t>
+      </w:r>
+      <w:proofErr w:type="spellEnd"/>
+      <w:r>
+        <w:t xml:space="preserve"> de que me entreguen por </w:t>
+      </w:r>
+      <w:proofErr w:type="spellStart"/>
+      <w:r>
+        <w:t>notasTi</w:t>
+      </w:r>
+      <w:proofErr w:type="spellEnd"/>
+      <w:r>
+        <w:t xml:space="preserve"> o para que no digan que yo lo que quiero es llenarlos de anuncios.</w:t>
+      </w:r>
     </w:p>
     <w:p>
       <w:pPr>
@@ -1360,13 +2837,65 @@
           <w:color w:val="FF0000"/>
         </w:rPr>
       </w:pPr>
-      <w:r>
+    </w:p>
+    <w:p>
+      <w:pPr>
+        <w:spacing w:after="0" w:line="240" w:lineRule="auto"/>
+        <w:jc w:val="both"/>
+      </w:pPr>
+      <w:r>
+        <w:lastRenderedPageBreak/>
+        <w:t xml:space="preserve">Debido al fallido experimento tanto con </w:t>
+      </w:r>
+      <w:proofErr w:type="spellStart"/>
+      <w:r>
+        <w:t>CDs</w:t>
+      </w:r>
+      <w:proofErr w:type="spellEnd"/>
+      <w:r>
+        <w:t xml:space="preserve">, como con memorias, y en vista de que los estudiantes no van a pagar los daños </w:t>
+      </w:r>
+      <w:r>
+        <w:t>ocasionados</w:t>
+      </w:r>
+      <w:r>
+        <w:t xml:space="preserve"> a los dispositivos del profesor, este se vio en la necesidad de pedir todas las entregas en digital.</w:t>
+      </w:r>
+    </w:p>
+    <w:p>
+      <w:pPr>
+        <w:spacing w:after="0" w:line="240" w:lineRule="auto"/>
+        <w:jc w:val="both"/>
+      </w:pPr>
+      <w:r>
+        <w:br/>
+        <w:t xml:space="preserve">Sin embargo, los correos electrónicos no funcionan muy bien para estos fines, pues muchos son enviados a spam o sencillamente no llegan por el tipo de archivos que se </w:t>
+      </w:r>
+      <w:r>
+        <w:t>está</w:t>
+      </w:r>
+      <w:r>
+        <w:t xml:space="preserve"> intentando enviar.</w:t>
+      </w:r>
+    </w:p>
+    <w:p>
+      <w:pPr>
+        <w:spacing w:after="0" w:line="240" w:lineRule="auto"/>
+        <w:jc w:val="both"/>
+      </w:pPr>
+      <w:r>
+        <w:br/>
+        <w:t>Por lo que me vi obligado a usar otro mecanismo de entrega y este es uno de ellos.</w:t>
+      </w:r>
+    </w:p>
+    <w:p>
+      <w:pPr>
+        <w:spacing w:after="0" w:line="240" w:lineRule="auto"/>
         <w:rPr>
           <w:b/>
           <w:color w:val="FF0000"/>
         </w:rPr>
-        <w:t>*EDMODO*****************************</w:t>
-      </w:r>
+      </w:pPr>
     </w:p>
     <w:p>
       <w:pPr>
@@ -1571,7 +3100,7 @@
       <w:r>
         <w:t xml:space="preserve">1. Ir a </w:t>
       </w:r>
-      <w:hyperlink r:id="rId17" w:history="1">
+      <w:hyperlink r:id="rId39" w:history="1">
         <w:r>
           <w:rPr>
             <w:rStyle w:val="Hyperlink"/>
@@ -1642,7 +3171,7 @@
       <w:r>
         <w:t xml:space="preserve">1. Ir a </w:t>
       </w:r>
-      <w:hyperlink r:id="rId18" w:history="1">
+      <w:hyperlink r:id="rId40" w:history="1">
         <w:r>
           <w:rPr>
             <w:rStyle w:val="Hyperlink"/>
@@ -1661,7 +3190,7 @@
       <w:r>
         <w:t xml:space="preserve"> o </w:t>
       </w:r>
-      <w:hyperlink r:id="rId19" w:history="1">
+      <w:hyperlink r:id="rId41" w:history="1">
         <w:r>
           <w:rPr>
             <w:rStyle w:val="Hyperlink"/>
@@ -1766,7 +3295,6 @@
           <w:sz w:val="32"/>
         </w:rPr>
       </w:pPr>
-      <w:proofErr w:type="spellStart"/>
       <w:r>
         <w:rPr>
           <w:b/>
@@ -1774,7 +3302,6 @@
         </w:rPr>
         <w:t>Edmodo</w:t>
       </w:r>
-      <w:proofErr w:type="spellEnd"/>
     </w:p>
     <w:p>
       <w:pPr>
@@ -1788,7 +3315,7 @@
       <w:pPr>
         <w:spacing w:after="0" w:line="240" w:lineRule="auto"/>
       </w:pPr>
-      <w:hyperlink r:id="rId20" w:history="1">
+      <w:hyperlink r:id="rId42" w:history="1">
         <w:r>
           <w:rPr>
             <w:rStyle w:val="Hyperlink"/>
@@ -1839,7 +3366,7 @@
       <w:pPr>
         <w:spacing w:after="0" w:line="240" w:lineRule="auto"/>
       </w:pPr>
-      <w:hyperlink r:id="rId21" w:history="1">
+      <w:hyperlink r:id="rId43" w:history="1">
         <w:r>
           <w:rPr>
             <w:rStyle w:val="Hyperlink"/>
@@ -1882,7 +3409,7 @@
       <w:pPr>
         <w:spacing w:after="0" w:line="240" w:lineRule="auto"/>
       </w:pPr>
-      <w:hyperlink r:id="rId22" w:history="1">
+      <w:hyperlink r:id="rId44" w:history="1">
         <w:r>
           <w:rPr>
             <w:rStyle w:val="Hyperlink"/>
@@ -1933,7 +3460,7 @@
           <w:lang w:val="es-DO"/>
         </w:rPr>
       </w:pPr>
-      <w:hyperlink r:id="rId23" w:history="1">
+      <w:hyperlink r:id="rId45" w:history="1">
         <w:r>
           <w:rPr>
             <w:rStyle w:val="Hyperlink"/>
@@ -2023,7 +3550,7 @@
           <w:lang w:val="es-DO"/>
         </w:rPr>
       </w:pPr>
-      <w:hyperlink r:id="rId24" w:history="1">
+      <w:hyperlink r:id="rId46" w:history="1">
         <w:r>
           <w:rPr>
             <w:rStyle w:val="Hyperlink"/>
@@ -2074,7 +3601,7 @@
           <w:lang w:val="es-DO"/>
         </w:rPr>
       </w:pPr>
-      <w:hyperlink r:id="rId25" w:history="1">
+      <w:hyperlink r:id="rId47" w:history="1">
         <w:r>
           <w:rPr>
             <w:rStyle w:val="Hyperlink"/>
@@ -2111,8 +3638,6 @@
         </w:rPr>
         <w:t>Programación</w:t>
       </w:r>
-      <w:bookmarkStart w:id="0" w:name="_GoBack"/>
-      <w:bookmarkEnd w:id="0"/>
       <w:r>
         <w:rPr>
           <w:lang w:val="es-DO"/>
@@ -2127,7 +3652,7 @@
           <w:lang w:val="es-DO"/>
         </w:rPr>
       </w:pPr>
-      <w:hyperlink r:id="rId26" w:history="1">
+      <w:hyperlink r:id="rId48" w:history="1">
         <w:r>
           <w:rPr>
             <w:rStyle w:val="Hyperlink"/>
@@ -2172,7 +3697,7 @@
           <w:lang w:val="es-DO"/>
         </w:rPr>
       </w:pPr>
-      <w:hyperlink r:id="rId27" w:history="1">
+      <w:hyperlink r:id="rId49" w:history="1">
         <w:r>
           <w:rPr>
             <w:rStyle w:val="Hyperlink"/>
@@ -2189,7 +3714,7 @@
       </w:r>
     </w:p>
     <w:sectPr>
-      <w:headerReference w:type="default" r:id="rId28"/>
+      <w:headerReference w:type="default" r:id="rId50"/>
       <w:pgSz w:w="12240" w:h="15840"/>
       <w:pgMar w:top="1440" w:right="1440" w:bottom="1440" w:left="1440" w:header="708" w:footer="708" w:gutter="0"/>
       <w:cols w:space="708"/>
@@ -2200,7 +3725,7 @@
 </file>
 
 <file path=word/endnotes.xml><?xml version="1.0" encoding="utf-8"?>
-<w:endnotes xmlns:wpc="http://schemas.microsoft.com/office/word/2010/wordprocessingCanvas" xmlns:mc="http://schemas.openxmlformats.org/markup-compatibility/2006" xmlns:o="urn:schemas-microsoft-com:office:office" xmlns:r="http://schemas.openxmlformats.org/officeDocument/2006/relationships" xmlns:m="http://schemas.openxmlformats.org/officeDocument/2006/math" xmlns:v="urn:schemas-microsoft-com:vml" xmlns:wp14="http://schemas.microsoft.com/office/word/2010/wordprocessingDrawing" xmlns:wp="http://schemas.openxmlformats.org/drawingml/2006/wordprocessingDrawing" xmlns:w10="urn:schemas-microsoft-com:office:word" xmlns:w="http://schemas.openxmlformats.org/wordprocessingml/2006/main" xmlns:w14="http://schemas.microsoft.com/office/word/2010/wordml" xmlns:w15="http://schemas.microsoft.com/office/word/2012/wordml" xmlns:wpg="http://schemas.microsoft.com/office/word/2010/wordprocessingGroup" xmlns:wpi="http://schemas.microsoft.com/office/word/2010/wordprocessingInk" xmlns:wne="http://schemas.microsoft.com/office/word/2006/wordml" xmlns:wps="http://schemas.microsoft.com/office/word/2010/wordprocessingShape" mc:Ignorable="w14 w15 wp14">
+<w:endnotes xmlns:wpc="http://schemas.microsoft.com/office/word/2010/wordprocessingCanvas" xmlns:cx="http://schemas.microsoft.com/office/drawing/2014/chartex" xmlns:cx1="http://schemas.microsoft.com/office/drawing/2015/9/8/chartex" xmlns:cx2="http://schemas.microsoft.com/office/drawing/2015/10/21/chartex" xmlns:cx3="http://schemas.microsoft.com/office/drawing/2016/5/9/chartex" xmlns:cx4="http://schemas.microsoft.com/office/drawing/2016/5/10/chartex" xmlns:cx5="http://schemas.microsoft.com/office/drawing/2016/5/11/chartex" xmlns:cx6="http://schemas.microsoft.com/office/drawing/2016/5/12/chartex" xmlns:cx7="http://schemas.microsoft.com/office/drawing/2016/5/13/chartex" xmlns:cx8="http://schemas.microsoft.com/office/drawing/2016/5/14/chartex" xmlns:mc="http://schemas.openxmlformats.org/markup-compatibility/2006" xmlns:aink="http://schemas.microsoft.com/office/drawing/2016/ink" xmlns:am3d="http://schemas.microsoft.com/office/drawing/2017/model3d" xmlns:o="urn:schemas-microsoft-com:office:office" xmlns:r="http://schemas.openxmlformats.org/officeDocument/2006/relationships" xmlns:m="http://schemas.openxmlformats.org/officeDocument/2006/math" xmlns:v="urn:schemas-microsoft-com:vml" xmlns:wp14="http://schemas.microsoft.com/office/word/2010/wordprocessingDrawing" xmlns:wp="http://schemas.openxmlformats.org/drawingml/2006/wordprocessingDrawing" xmlns:w10="urn:schemas-microsoft-com:office:word" xmlns:w="http://schemas.openxmlformats.org/wordprocessingml/2006/main" xmlns:w14="http://schemas.microsoft.com/office/word/2010/wordml" xmlns:w15="http://schemas.microsoft.com/office/word/2012/wordml" xmlns:w16cid="http://schemas.microsoft.com/office/word/2016/wordml/cid" xmlns:w16se="http://schemas.microsoft.com/office/word/2015/wordml/symex" xmlns:wpg="http://schemas.microsoft.com/office/word/2010/wordprocessingGroup" xmlns:wpi="http://schemas.microsoft.com/office/word/2010/wordprocessingInk" xmlns:wne="http://schemas.microsoft.com/office/word/2006/wordml" xmlns:wps="http://schemas.microsoft.com/office/word/2010/wordprocessingShape" mc:Ignorable="w14 w15 w16se w16cid wp14">
   <w:endnote w:type="separator" w:id="-1">
     <w:p>
       <w:pPr>
@@ -2225,7 +3750,7 @@
 </file>
 
 <file path=word/footnotes.xml><?xml version="1.0" encoding="utf-8"?>
-<w:footnotes xmlns:wpc="http://schemas.microsoft.com/office/word/2010/wordprocessingCanvas" xmlns:mc="http://schemas.openxmlformats.org/markup-compatibility/2006" xmlns:o="urn:schemas-microsoft-com:office:office" xmlns:r="http://schemas.openxmlformats.org/officeDocument/2006/relationships" xmlns:m="http://schemas.openxmlformats.org/officeDocument/2006/math" xmlns:v="urn:schemas-microsoft-com:vml" xmlns:wp14="http://schemas.microsoft.com/office/word/2010/wordprocessingDrawing" xmlns:wp="http://schemas.openxmlformats.org/drawingml/2006/wordprocessingDrawing" xmlns:w10="urn:schemas-microsoft-com:office:word" xmlns:w="http://schemas.openxmlformats.org/wordprocessingml/2006/main" xmlns:w14="http://schemas.microsoft.com/office/word/2010/wordml" xmlns:w15="http://schemas.microsoft.com/office/word/2012/wordml" xmlns:wpg="http://schemas.microsoft.com/office/word/2010/wordprocessingGroup" xmlns:wpi="http://schemas.microsoft.com/office/word/2010/wordprocessingInk" xmlns:wne="http://schemas.microsoft.com/office/word/2006/wordml" xmlns:wps="http://schemas.microsoft.com/office/word/2010/wordprocessingShape" mc:Ignorable="w14 w15 wp14">
+<w:footnotes xmlns:wpc="http://schemas.microsoft.com/office/word/2010/wordprocessingCanvas" xmlns:cx="http://schemas.microsoft.com/office/drawing/2014/chartex" xmlns:cx1="http://schemas.microsoft.com/office/drawing/2015/9/8/chartex" xmlns:cx2="http://schemas.microsoft.com/office/drawing/2015/10/21/chartex" xmlns:cx3="http://schemas.microsoft.com/office/drawing/2016/5/9/chartex" xmlns:cx4="http://schemas.microsoft.com/office/drawing/2016/5/10/chartex" xmlns:cx5="http://schemas.microsoft.com/office/drawing/2016/5/11/chartex" xmlns:cx6="http://schemas.microsoft.com/office/drawing/2016/5/12/chartex" xmlns:cx7="http://schemas.microsoft.com/office/drawing/2016/5/13/chartex" xmlns:cx8="http://schemas.microsoft.com/office/drawing/2016/5/14/chartex" xmlns:mc="http://schemas.openxmlformats.org/markup-compatibility/2006" xmlns:aink="http://schemas.microsoft.com/office/drawing/2016/ink" xmlns:am3d="http://schemas.microsoft.com/office/drawing/2017/model3d" xmlns:o="urn:schemas-microsoft-com:office:office" xmlns:r="http://schemas.openxmlformats.org/officeDocument/2006/relationships" xmlns:m="http://schemas.openxmlformats.org/officeDocument/2006/math" xmlns:v="urn:schemas-microsoft-com:vml" xmlns:wp14="http://schemas.microsoft.com/office/word/2010/wordprocessingDrawing" xmlns:wp="http://schemas.openxmlformats.org/drawingml/2006/wordprocessingDrawing" xmlns:w10="urn:schemas-microsoft-com:office:word" xmlns:w="http://schemas.openxmlformats.org/wordprocessingml/2006/main" xmlns:w14="http://schemas.microsoft.com/office/word/2010/wordml" xmlns:w15="http://schemas.microsoft.com/office/word/2012/wordml" xmlns:w16cid="http://schemas.microsoft.com/office/word/2016/wordml/cid" xmlns:w16se="http://schemas.microsoft.com/office/word/2015/wordml/symex" xmlns:wpg="http://schemas.microsoft.com/office/word/2010/wordprocessingGroup" xmlns:wpi="http://schemas.microsoft.com/office/word/2010/wordprocessingInk" xmlns:wne="http://schemas.microsoft.com/office/word/2006/wordml" xmlns:wps="http://schemas.microsoft.com/office/word/2010/wordprocessingShape" mc:Ignorable="w14 w15 w16se w16cid wp14">
   <w:footnote w:type="separator" w:id="-1">
     <w:p>
       <w:pPr>
@@ -2250,57 +3775,33 @@
 </file>
 
 <file path=word/header1.xml><?xml version="1.0" encoding="utf-8"?>
-<w:hdr xmlns:wpc="http://schemas.microsoft.com/office/word/2010/wordprocessingCanvas" xmlns:mc="http://schemas.openxmlformats.org/markup-compatibility/2006" xmlns:o="urn:schemas-microsoft-com:office:office" xmlns:r="http://schemas.openxmlformats.org/officeDocument/2006/relationships" xmlns:m="http://schemas.openxmlformats.org/officeDocument/2006/math" xmlns:v="urn:schemas-microsoft-com:vml" xmlns:wp14="http://schemas.microsoft.com/office/word/2010/wordprocessingDrawing" xmlns:wp="http://schemas.openxmlformats.org/drawingml/2006/wordprocessingDrawing" xmlns:w10="urn:schemas-microsoft-com:office:word" xmlns:w="http://schemas.openxmlformats.org/wordprocessingml/2006/main" xmlns:w14="http://schemas.microsoft.com/office/word/2010/wordml" xmlns:w15="http://schemas.microsoft.com/office/word/2012/wordml" xmlns:wpg="http://schemas.microsoft.com/office/word/2010/wordprocessingGroup" xmlns:wpi="http://schemas.microsoft.com/office/word/2010/wordprocessingInk" xmlns:wne="http://schemas.microsoft.com/office/word/2006/wordml" xmlns:wps="http://schemas.microsoft.com/office/word/2010/wordprocessingShape" mc:Ignorable="w14 w15 wp14">
+<w:hdr xmlns:wpc="http://schemas.microsoft.com/office/word/2010/wordprocessingCanvas" xmlns:cx="http://schemas.microsoft.com/office/drawing/2014/chartex" xmlns:cx1="http://schemas.microsoft.com/office/drawing/2015/9/8/chartex" xmlns:cx2="http://schemas.microsoft.com/office/drawing/2015/10/21/chartex" xmlns:cx3="http://schemas.microsoft.com/office/drawing/2016/5/9/chartex" xmlns:cx4="http://schemas.microsoft.com/office/drawing/2016/5/10/chartex" xmlns:cx5="http://schemas.microsoft.com/office/drawing/2016/5/11/chartex" xmlns:cx6="http://schemas.microsoft.com/office/drawing/2016/5/12/chartex" xmlns:cx7="http://schemas.microsoft.com/office/drawing/2016/5/13/chartex" xmlns:cx8="http://schemas.microsoft.com/office/drawing/2016/5/14/chartex" xmlns:mc="http://schemas.openxmlformats.org/markup-compatibility/2006" xmlns:aink="http://schemas.microsoft.com/office/drawing/2016/ink" xmlns:am3d="http://schemas.microsoft.com/office/drawing/2017/model3d" xmlns:o="urn:schemas-microsoft-com:office:office" xmlns:r="http://schemas.openxmlformats.org/officeDocument/2006/relationships" xmlns:m="http://schemas.openxmlformats.org/officeDocument/2006/math" xmlns:v="urn:schemas-microsoft-com:vml" xmlns:wp14="http://schemas.microsoft.com/office/word/2010/wordprocessingDrawing" xmlns:wp="http://schemas.openxmlformats.org/drawingml/2006/wordprocessingDrawing" xmlns:w10="urn:schemas-microsoft-com:office:word" xmlns:w="http://schemas.openxmlformats.org/wordprocessingml/2006/main" xmlns:w14="http://schemas.microsoft.com/office/word/2010/wordml" xmlns:w15="http://schemas.microsoft.com/office/word/2012/wordml" xmlns:w16cid="http://schemas.microsoft.com/office/word/2016/wordml/cid" xmlns:w16se="http://schemas.microsoft.com/office/word/2015/wordml/symex" xmlns:wpg="http://schemas.microsoft.com/office/word/2010/wordprocessingGroup" xmlns:wpi="http://schemas.microsoft.com/office/word/2010/wordprocessingInk" xmlns:wne="http://schemas.microsoft.com/office/word/2006/wordml" xmlns:wps="http://schemas.microsoft.com/office/word/2010/wordprocessingShape" mc:Ignorable="w14 w15 w16se w16cid wp14">
   <w:p>
     <w:pPr>
       <w:pStyle w:val="Header"/>
       <w:jc w:val="center"/>
       <w:rPr>
-        <w:lang w:val="en-US"/>
+        <w:lang w:val="es-DO"/>
       </w:rPr>
     </w:pPr>
-    <w:proofErr w:type="spellStart"/>
     <w:r>
       <w:rPr>
-        <w:lang w:val="en-US"/>
+        <w:lang w:val="es-DO"/>
       </w:rPr>
-      <w:t>Guia</w:t>
+      <w:t xml:space="preserve">Guía para pasar </w:t>
     </w:r>
-    <w:proofErr w:type="spellEnd"/>
     <w:r>
       <w:rPr>
-        <w:lang w:val="en-US"/>
+        <w:lang w:val="es-DO"/>
       </w:rPr>
-      <w:t xml:space="preserve"> para </w:t>
+      <w:t>mi materia</w:t>
     </w:r>
-    <w:proofErr w:type="spellStart"/>
-    <w:r>
-      <w:rPr>
-        <w:lang w:val="en-US"/>
-      </w:rPr>
-      <w:t>pasar</w:t>
-    </w:r>
-    <w:proofErr w:type="spellEnd"/>
-    <w:r>
-      <w:rPr>
-        <w:lang w:val="en-US"/>
-      </w:rPr>
-      <w:t xml:space="preserve"> el </w:t>
-    </w:r>
-    <w:proofErr w:type="spellStart"/>
-    <w:r>
-      <w:rPr>
-        <w:lang w:val="en-US"/>
-      </w:rPr>
-      <w:t>proyecto</w:t>
-    </w:r>
-    <w:proofErr w:type="spellEnd"/>
   </w:p>
 </w:hdr>
 </file>
 
 <file path=word/styles.xml><?xml version="1.0" encoding="utf-8"?>
-<w:styles xmlns:mc="http://schemas.openxmlformats.org/markup-compatibility/2006" xmlns:r="http://schemas.openxmlformats.org/officeDocument/2006/relationships" xmlns:w="http://schemas.openxmlformats.org/wordprocessingml/2006/main" xmlns:w14="http://schemas.microsoft.com/office/word/2010/wordml" xmlns:w15="http://schemas.microsoft.com/office/word/2012/wordml" mc:Ignorable="w14 w15">
+<w:styles xmlns:mc="http://schemas.openxmlformats.org/markup-compatibility/2006" xmlns:r="http://schemas.openxmlformats.org/officeDocument/2006/relationships" xmlns:w="http://schemas.openxmlformats.org/wordprocessingml/2006/main" xmlns:w14="http://schemas.microsoft.com/office/word/2010/wordml" xmlns:w15="http://schemas.microsoft.com/office/word/2012/wordml" xmlns:w16cid="http://schemas.microsoft.com/office/word/2016/wordml/cid" xmlns:w16se="http://schemas.microsoft.com/office/word/2015/wordml/symex" mc:Ignorable="w14 w15 w16se w16cid">
   <w:docDefaults>
     <w:rPrDefault>
       <w:rPr>
@@ -2316,7 +3817,7 @@
       </w:pPr>
     </w:pPrDefault>
   </w:docDefaults>
-  <w:latentStyles w:defLockedState="0" w:defUIPriority="99" w:defSemiHidden="0" w:defUnhideWhenUsed="0" w:defQFormat="0" w:count="371">
+  <w:latentStyles w:defLockedState="0" w:defUIPriority="99" w:defSemiHidden="0" w:defUnhideWhenUsed="0" w:defQFormat="0" w:count="375">
     <w:lsdException w:name="Normal" w:uiPriority="0" w:qFormat="1"/>
     <w:lsdException w:name="heading 1" w:uiPriority="9" w:qFormat="1"/>
     <w:lsdException w:name="heading 2" w:semiHidden="1" w:uiPriority="9" w:unhideWhenUsed="1" w:qFormat="1"/>
@@ -2422,7 +3923,6 @@
     <w:lsdException w:name="HTML Sample" w:semiHidden="1" w:unhideWhenUsed="1"/>
     <w:lsdException w:name="HTML Typewriter" w:semiHidden="1" w:unhideWhenUsed="1"/>
     <w:lsdException w:name="HTML Variable" w:semiHidden="1" w:unhideWhenUsed="1"/>
-    <w:lsdException w:name="Normal Table" w:semiHidden="1" w:unhideWhenUsed="1"/>
     <w:lsdException w:name="annotation subject" w:semiHidden="1" w:unhideWhenUsed="1"/>
     <w:lsdException w:name="No List" w:semiHidden="1" w:unhideWhenUsed="1"/>
     <w:lsdException w:name="Outline List 1" w:semiHidden="1" w:unhideWhenUsed="1"/>
@@ -2466,10 +3966,8 @@
     <w:lsdException w:name="Table Elegant" w:semiHidden="1" w:unhideWhenUsed="1"/>
     <w:lsdException w:name="Table Professional" w:semiHidden="1" w:unhideWhenUsed="1"/>
     <w:lsdException w:name="Table Subtle 1" w:semiHidden="1" w:unhideWhenUsed="1"/>
-    <w:lsdException w:name="Table Subtle 2" w:semiHidden="1" w:unhideWhenUsed="1"/>
     <w:lsdException w:name="Table Web 1" w:semiHidden="1" w:unhideWhenUsed="1"/>
     <w:lsdException w:name="Table Web 2" w:semiHidden="1" w:unhideWhenUsed="1"/>
-    <w:lsdException w:name="Table Web 3" w:semiHidden="1" w:unhideWhenUsed="1"/>
     <w:lsdException w:name="Balloon Text" w:semiHidden="1" w:unhideWhenUsed="1"/>
     <w:lsdException w:name="Table Grid" w:uiPriority="39"/>
     <w:lsdException w:name="Table Theme" w:semiHidden="1" w:unhideWhenUsed="1"/>
@@ -2688,6 +4186,10 @@
     <w:lsdException w:name="List Table 5 Dark Accent 6" w:uiPriority="50"/>
     <w:lsdException w:name="List Table 6 Colorful Accent 6" w:uiPriority="51"/>
     <w:lsdException w:name="List Table 7 Colorful Accent 6" w:uiPriority="52"/>
+    <w:lsdException w:name="Mention" w:semiHidden="1" w:unhideWhenUsed="1"/>
+    <w:lsdException w:name="Smart Hyperlink" w:semiHidden="1" w:unhideWhenUsed="1"/>
+    <w:lsdException w:name="Hashtag" w:semiHidden="1" w:unhideWhenUsed="1"/>
+    <w:lsdException w:name="Unresolved Mention" w:semiHidden="1" w:unhideWhenUsed="1"/>
   </w:latentStyles>
   <w:style w:type="paragraph" w:default="1" w:styleId="Normal">
     <w:name w:val="Normal"/>
@@ -2731,8 +4233,8 @@
       <w:u w:val="single"/>
     </w:rPr>
   </w:style>
-  <w:style w:type="character" w:customStyle="1" w:styleId="UnresolvedMention">
-    <w:name w:val="Unresolved Mention"/>
+  <w:style w:type="character" w:customStyle="1" w:styleId="UnresolvedMention1">
+    <w:name w:val="Unresolved Mention1"/>
     <w:basedOn w:val="DefaultParagraphFont"/>
     <w:uiPriority w:val="99"/>
     <w:semiHidden/>
@@ -2797,6 +4299,18 @@
     <w:link w:val="Footer"/>
     <w:uiPriority w:val="99"/>
     <w:rsid w:val="00F92DDC"/>
+  </w:style>
+  <w:style w:type="character" w:styleId="UnresolvedMention">
+    <w:name w:val="Unresolved Mention"/>
+    <w:basedOn w:val="DefaultParagraphFont"/>
+    <w:uiPriority w:val="99"/>
+    <w:semiHidden/>
+    <w:unhideWhenUsed/>
+    <w:rsid w:val="00792128"/>
+    <w:rPr>
+      <w:color w:val="808080"/>
+      <w:shd w:val="clear" w:color="auto" w:fill="E6E6E6"/>
+    </w:rPr>
   </w:style>
 </w:styles>
 </file>

</xml_diff>

<commit_message>
ajustando la clasificacion de los grupos
</commit_message>
<xml_diff>
--- a/OYM/_DocumentosComunes/0.GuiaGeneral.docx
+++ b/OYM/_DocumentosComunes/0.GuiaGeneral.docx
@@ -222,41 +222,27 @@
       <w:pPr>
         <w:spacing w:after="0" w:line="240" w:lineRule="auto"/>
         <w:rPr>
-          <w:lang w:val="en-US"/>
-        </w:rPr>
-      </w:pPr>
-      <w:r>
-        <w:rPr>
-          <w:lang w:val="en-US"/>
-        </w:rPr>
-        <w:t xml:space="preserve">1. </w:t>
-      </w:r>
-      <w:proofErr w:type="spellStart"/>
-      <w:r>
-        <w:rPr>
-          <w:lang w:val="en-US"/>
-        </w:rPr>
-        <w:t>Ir</w:t>
-      </w:r>
-      <w:proofErr w:type="spellEnd"/>
-      <w:r>
-        <w:rPr>
-          <w:lang w:val="en-US"/>
-        </w:rPr>
-        <w:t xml:space="preserve"> a </w:t>
+          <w:lang w:val="es-DO"/>
+        </w:rPr>
+      </w:pPr>
+      <w:r>
+        <w:rPr>
+          <w:lang w:val="es-DO"/>
+        </w:rPr>
+        <w:t xml:space="preserve">1. Ir a </w:t>
       </w:r>
       <w:hyperlink r:id="rId8" w:history="1">
         <w:r>
           <w:rPr>
             <w:rStyle w:val="Hyperlink"/>
-            <w:lang w:val="en-US"/>
+            <w:lang w:val="es-DO"/>
           </w:rPr>
           <w:t>https://mail.google.com</w:t>
         </w:r>
       </w:hyperlink>
       <w:r>
         <w:rPr>
-          <w:lang w:val="en-US"/>
+          <w:lang w:val="es-DO"/>
         </w:rPr>
         <w:t xml:space="preserve"> </w:t>
       </w:r>
@@ -393,7 +379,15 @@
       </w:r>
       <w:proofErr w:type="spellEnd"/>
       <w:r>
-        <w:t xml:space="preserve"> porque se ve mas </w:t>
+        <w:t xml:space="preserve"> porque se ve </w:t>
+      </w:r>
+      <w:proofErr w:type="spellStart"/>
+      <w:r>
+        <w:t>mas</w:t>
+      </w:r>
+      <w:proofErr w:type="spellEnd"/>
+      <w:r>
+        <w:t xml:space="preserve"> </w:t>
       </w:r>
       <w:proofErr w:type="spellStart"/>
       <w:r>
@@ -540,18 +534,38 @@
         </w:rPr>
         <w:t xml:space="preserve">Ver Video </w:t>
       </w:r>
-      <w:hyperlink r:id="rId13" w:history="1">
-        <w:r>
-          <w:rPr>
-            <w:rStyle w:val="Hyperlink"/>
-            <w:b/>
-            <w:sz w:val="38"/>
-            <w:szCs w:val="38"/>
-            <w:lang w:val="en-US"/>
-          </w:rPr>
-          <w:t>https://youtu.be/-bY3mUbJ1AA</w:t>
-        </w:r>
-      </w:hyperlink>
+      <w:r>
+        <w:fldChar w:fldCharType="begin"/>
+      </w:r>
+      <w:r>
+        <w:rPr>
+          <w:lang w:val="en-US"/>
+        </w:rPr>
+        <w:instrText xml:space="preserve"> HYPERLINK "https://youtu.be/-bY3mUbJ1AA" </w:instrText>
+      </w:r>
+      <w:r>
+        <w:fldChar w:fldCharType="separate"/>
+      </w:r>
+      <w:r>
+        <w:rPr>
+          <w:rStyle w:val="Hyperlink"/>
+          <w:b/>
+          <w:sz w:val="38"/>
+          <w:szCs w:val="38"/>
+          <w:lang w:val="en-US"/>
+        </w:rPr>
+        <w:t>https://youtu.be/-bY3mUbJ1AA</w:t>
+      </w:r>
+      <w:r>
+        <w:rPr>
+          <w:rStyle w:val="Hyperlink"/>
+          <w:b/>
+          <w:sz w:val="38"/>
+          <w:szCs w:val="38"/>
+          <w:lang w:val="en-US"/>
+        </w:rPr>
+        <w:fldChar w:fldCharType="end"/>
+      </w:r>
     </w:p>
     <w:p>
       <w:pPr>
@@ -580,7 +594,7 @@
       <w:r>
         <w:t xml:space="preserve"> “ </w:t>
       </w:r>
-      <w:hyperlink r:id="rId14" w:history="1">
+      <w:hyperlink r:id="rId13" w:history="1">
         <w:r>
           <w:rPr>
             <w:rStyle w:val="Hyperlink"/>
@@ -710,18 +724,38 @@
         </w:rPr>
         <w:t xml:space="preserve">Ver Video </w:t>
       </w:r>
-      <w:hyperlink r:id="rId15" w:history="1">
-        <w:r>
-          <w:rPr>
-            <w:rStyle w:val="Hyperlink"/>
-            <w:b/>
-            <w:sz w:val="38"/>
-            <w:szCs w:val="38"/>
-            <w:lang w:val="en-US"/>
-          </w:rPr>
-          <w:t>https://youtu.be/QgxvoW0GvMo</w:t>
-        </w:r>
-      </w:hyperlink>
+      <w:r>
+        <w:fldChar w:fldCharType="begin"/>
+      </w:r>
+      <w:r>
+        <w:rPr>
+          <w:lang w:val="en-US"/>
+        </w:rPr>
+        <w:instrText xml:space="preserve"> HYPERLINK "https://youtu.be/QgxvoW0GvMo" </w:instrText>
+      </w:r>
+      <w:r>
+        <w:fldChar w:fldCharType="separate"/>
+      </w:r>
+      <w:r>
+        <w:rPr>
+          <w:rStyle w:val="Hyperlink"/>
+          <w:b/>
+          <w:sz w:val="38"/>
+          <w:szCs w:val="38"/>
+          <w:lang w:val="en-US"/>
+        </w:rPr>
+        <w:t>https://youtu.be/QgxvoW0GvMo</w:t>
+      </w:r>
+      <w:r>
+        <w:rPr>
+          <w:rStyle w:val="Hyperlink"/>
+          <w:b/>
+          <w:sz w:val="38"/>
+          <w:szCs w:val="38"/>
+          <w:lang w:val="en-US"/>
+        </w:rPr>
+        <w:fldChar w:fldCharType="end"/>
+      </w:r>
     </w:p>
     <w:p>
       <w:pPr>
@@ -836,7 +870,7 @@
         </w:rPr>
         <w:t xml:space="preserve">1. Ir a </w:t>
       </w:r>
-      <w:hyperlink r:id="rId16" w:history="1">
+      <w:hyperlink r:id="rId14" w:history="1">
         <w:r>
           <w:rPr>
             <w:rStyle w:val="Hyperlink"/>
@@ -935,7 +969,7 @@
       <w:r>
         <w:t xml:space="preserve"> </w:t>
       </w:r>
-      <w:hyperlink r:id="rId17" w:history="1">
+      <w:hyperlink r:id="rId15" w:history="1">
         <w:r>
           <w:rPr>
             <w:rStyle w:val="Hyperlink"/>
@@ -997,7 +1031,7 @@
         </w:rPr>
         <w:t xml:space="preserve">Ver Video </w:t>
       </w:r>
-      <w:hyperlink r:id="rId18" w:history="1">
+      <w:hyperlink r:id="rId16" w:history="1">
         <w:r>
           <w:rPr>
             <w:rStyle w:val="Hyperlink"/>
@@ -1098,7 +1132,7 @@
       <w:r>
         <w:t xml:space="preserve">Aquí hay varios ejemplos: </w:t>
       </w:r>
-      <w:hyperlink r:id="rId19" w:history="1">
+      <w:hyperlink r:id="rId17" w:history="1">
         <w:r>
           <w:rPr>
             <w:rStyle w:val="Hyperlink"/>
@@ -1109,7 +1143,7 @@
       <w:r>
         <w:t xml:space="preserve">     o   </w:t>
       </w:r>
-      <w:hyperlink r:id="rId20" w:history="1">
+      <w:hyperlink r:id="rId18" w:history="1">
         <w:r>
           <w:rPr>
             <w:rStyle w:val="Hyperlink"/>
@@ -1155,7 +1189,7 @@
         </w:rPr>
         <w:t xml:space="preserve">Ver Video </w:t>
       </w:r>
-      <w:hyperlink r:id="rId21" w:history="1">
+      <w:hyperlink r:id="rId19" w:history="1">
         <w:r>
           <w:rPr>
             <w:rStyle w:val="Hyperlink"/>
@@ -1264,7 +1298,7 @@
       <w:r>
         <w:t xml:space="preserve">1. Ir a </w:t>
       </w:r>
-      <w:hyperlink r:id="rId22" w:history="1">
+      <w:hyperlink r:id="rId20" w:history="1">
         <w:r>
           <w:rPr>
             <w:rStyle w:val="Hyperlink"/>
@@ -1323,7 +1357,7 @@
       <w:r>
         <w:t xml:space="preserve">5. Visitar el canal del profesor </w:t>
       </w:r>
-      <w:hyperlink r:id="rId23" w:history="1">
+      <w:hyperlink r:id="rId21" w:history="1">
         <w:r>
           <w:rPr>
             <w:rStyle w:val="Hyperlink"/>
@@ -1403,7 +1437,7 @@
         </w:rPr>
         <w:t xml:space="preserve">Ver Video </w:t>
       </w:r>
-      <w:hyperlink r:id="rId24" w:history="1">
+      <w:hyperlink r:id="rId22" w:history="1">
         <w:r>
           <w:rPr>
             <w:rStyle w:val="Hyperlink"/>
@@ -1517,7 +1551,7 @@
         </w:rPr>
         <w:t xml:space="preserve">Ver Video </w:t>
       </w:r>
-      <w:hyperlink r:id="rId25" w:tgtFrame="_blank" w:history="1">
+      <w:hyperlink r:id="rId23" w:tgtFrame="_blank" w:history="1">
         <w:r>
           <w:rPr>
             <w:rStyle w:val="Hyperlink"/>
@@ -1553,7 +1587,15 @@
       </w:r>
       <w:proofErr w:type="spellEnd"/>
       <w:r>
-        <w:t xml:space="preserve"> es una pagina muy utilizada por los desarrolladores que desean compartir su código fuente con el mundo para los proyectos informáticos, al</w:t>
+        <w:t xml:space="preserve"> es una </w:t>
+      </w:r>
+      <w:proofErr w:type="spellStart"/>
+      <w:r>
+        <w:t>pagina</w:t>
+      </w:r>
+      <w:proofErr w:type="spellEnd"/>
+      <w:r>
+        <w:t xml:space="preserve"> muy utilizada por los desarrolladores que desean compartir su código fuente con el mundo para los proyectos informáticos, al</w:t>
       </w:r>
       <w:r>
         <w:t xml:space="preserve"> </w:t>
@@ -1658,7 +1700,7 @@
       <w:r>
         <w:t xml:space="preserve">4. Ir al perfil del profesor </w:t>
       </w:r>
-      <w:hyperlink r:id="rId26" w:history="1">
+      <w:hyperlink r:id="rId24" w:history="1">
         <w:r>
           <w:rPr>
             <w:rStyle w:val="Hyperlink"/>
@@ -2083,7 +2125,7 @@
         </w:rPr>
         <w:t xml:space="preserve"> </w:t>
       </w:r>
-      <w:hyperlink r:id="rId27" w:tgtFrame="_blank" w:history="1">
+      <w:hyperlink r:id="rId25" w:tgtFrame="_blank" w:history="1">
         <w:r>
           <w:rPr>
             <w:rStyle w:val="Hyperlink"/>
@@ -2184,7 +2226,7 @@
       <w:r>
         <w:t xml:space="preserve">1. Ir a </w:t>
       </w:r>
-      <w:hyperlink r:id="rId28" w:history="1">
+      <w:hyperlink r:id="rId26" w:history="1">
         <w:r>
           <w:rPr>
             <w:rStyle w:val="Hyperlink"/>
@@ -2237,7 +2279,7 @@
       <w:r>
         <w:t xml:space="preserve">5. Si tienes alguna pregunta privada que quieras hacerle al profesor o quieres notificarle de algún error en la nota vas a enviar un mensaje a la siguiente página: </w:t>
       </w:r>
-      <w:hyperlink r:id="rId29" w:history="1">
+      <w:hyperlink r:id="rId27" w:history="1">
         <w:r>
           <w:rPr>
             <w:rStyle w:val="Hyperlink"/>
@@ -2271,7 +2313,7 @@
       <w:r>
         <w:tab/>
       </w:r>
-      <w:hyperlink r:id="rId30" w:history="1">
+      <w:hyperlink r:id="rId28" w:history="1">
         <w:r>
           <w:rPr>
             <w:rStyle w:val="Hyperlink"/>
@@ -2291,7 +2333,7 @@
       <w:r>
         <w:tab/>
       </w:r>
-      <w:hyperlink r:id="rId31" w:history="1">
+      <w:hyperlink r:id="rId29" w:history="1">
         <w:r>
           <w:rPr>
             <w:rStyle w:val="Hyperlink"/>
@@ -2311,7 +2353,7 @@
       <w:r>
         <w:tab/>
       </w:r>
-      <w:hyperlink r:id="rId32" w:history="1">
+      <w:hyperlink r:id="rId30" w:history="1">
         <w:r>
           <w:rPr>
             <w:rStyle w:val="Hyperlink"/>
@@ -2327,26 +2369,19 @@
       <w:pPr>
         <w:spacing w:after="0" w:line="240" w:lineRule="auto"/>
         <w:jc w:val="both"/>
-        <w:rPr>
-          <w:lang w:val="en-US"/>
-        </w:rPr>
       </w:pPr>
       <w:r>
         <w:tab/>
       </w:r>
-      <w:hyperlink r:id="rId33" w:history="1">
+      <w:hyperlink r:id="rId31" w:history="1">
         <w:r>
           <w:rPr>
             <w:rStyle w:val="Hyperlink"/>
-            <w:lang w:val="en-US"/>
           </w:rPr>
           <w:t>www.fb.com/hablaboa</w:t>
         </w:r>
       </w:hyperlink>
       <w:r>
-        <w:rPr>
-          <w:lang w:val="en-US"/>
-        </w:rPr>
         <w:t xml:space="preserve"> </w:t>
       </w:r>
     </w:p>
@@ -2359,20 +2394,31 @@
         </w:rPr>
       </w:pPr>
       <w:r>
-        <w:rPr>
-          <w:lang w:val="en-US"/>
-        </w:rPr>
         <w:tab/>
       </w:r>
-      <w:hyperlink r:id="rId34" w:history="1">
-        <w:r>
-          <w:rPr>
-            <w:rStyle w:val="Hyperlink"/>
-            <w:lang w:val="es-DO"/>
-          </w:rPr>
-          <w:t>www.fb.com/praysoft</w:t>
-        </w:r>
-      </w:hyperlink>
+      <w:r>
+        <w:fldChar w:fldCharType="begin"/>
+      </w:r>
+      <w:r>
+        <w:instrText xml:space="preserve"> HYPERLINK "http://www.fb.com/praysoft" </w:instrText>
+      </w:r>
+      <w:r>
+        <w:fldChar w:fldCharType="separate"/>
+      </w:r>
+      <w:r>
+        <w:rPr>
+          <w:rStyle w:val="Hyperlink"/>
+          <w:lang w:val="es-DO"/>
+        </w:rPr>
+        <w:t>www.fb.com/praysoft</w:t>
+      </w:r>
+      <w:r>
+        <w:rPr>
+          <w:rStyle w:val="Hyperlink"/>
+          <w:lang w:val="es-DO"/>
+        </w:rPr>
+        <w:fldChar w:fldCharType="end"/>
+      </w:r>
       <w:r>
         <w:rPr>
           <w:lang w:val="es-DO"/>
@@ -2391,7 +2437,7 @@
         </w:rPr>
         <w:tab/>
       </w:r>
-      <w:hyperlink r:id="rId35" w:history="1">
+      <w:hyperlink r:id="rId32" w:history="1">
         <w:r>
           <w:rPr>
             <w:rStyle w:val="Hyperlink"/>
@@ -2408,33 +2454,33 @@
         <w:spacing w:after="0" w:line="240" w:lineRule="auto"/>
         <w:jc w:val="both"/>
         <w:rPr>
-          <w:lang w:val="en-US"/>
+          <w:lang w:val="es-DO"/>
         </w:rPr>
       </w:pPr>
       <w:r>
         <w:tab/>
       </w:r>
-      <w:hyperlink r:id="rId36" w:history="1">
+      <w:hyperlink r:id="rId33" w:history="1">
         <w:r>
           <w:rPr>
             <w:rStyle w:val="Hyperlink"/>
-            <w:lang w:val="en-US"/>
+            <w:lang w:val="es-DO"/>
           </w:rPr>
           <w:t>www.fb.com/xamarindo</w:t>
         </w:r>
       </w:hyperlink>
       <w:r>
         <w:rPr>
-          <w:lang w:val="en-US"/>
-        </w:rPr>
-        <w:t xml:space="preserve"> </w:t>
-      </w:r>
-    </w:p>
-    <w:p>
-      <w:pPr>
-        <w:spacing w:after="0" w:line="240" w:lineRule="auto"/>
-        <w:rPr>
-          <w:lang w:val="en-US"/>
+          <w:lang w:val="es-DO"/>
+        </w:rPr>
+        <w:t xml:space="preserve"> </w:t>
+      </w:r>
+    </w:p>
+    <w:p>
+      <w:pPr>
+        <w:spacing w:after="0" w:line="240" w:lineRule="auto"/>
+        <w:rPr>
+          <w:lang w:val="es-DO"/>
         </w:rPr>
       </w:pPr>
     </w:p>
@@ -2478,7 +2524,7 @@
         </w:rPr>
         <w:t xml:space="preserve">Ver Video </w:t>
       </w:r>
-      <w:hyperlink r:id="rId37" w:history="1">
+      <w:hyperlink r:id="rId34" w:history="1">
         <w:r>
           <w:rPr>
             <w:rStyle w:val="Hyperlink"/>
@@ -2751,7 +2797,6 @@
           <w:sz w:val="40"/>
         </w:rPr>
       </w:pPr>
-      <w:bookmarkStart w:id="0" w:name="_GoBack"/>
       <w:r>
         <w:rPr>
           <w:b/>
@@ -2775,7 +2820,7 @@
         </w:rPr>
         <w:t xml:space="preserve">Ver Video </w:t>
       </w:r>
-      <w:hyperlink r:id="rId38" w:history="1">
+      <w:hyperlink r:id="rId35" w:history="1">
         <w:r>
           <w:rPr>
             <w:rStyle w:val="Hyperlink"/>
@@ -2786,7 +2831,6 @@
         </w:r>
       </w:hyperlink>
     </w:p>
-    <w:bookmarkEnd w:id="0"/>
     <w:p>
       <w:pPr>
         <w:spacing w:after="0" w:line="240" w:lineRule="auto"/>
@@ -2853,13 +2897,7 @@
       </w:r>
       <w:proofErr w:type="spellEnd"/>
       <w:r>
-        <w:t xml:space="preserve">, como con memorias, y en vista de que los estudiantes no van a pagar los daños </w:t>
-      </w:r>
-      <w:r>
-        <w:t>ocasionados</w:t>
-      </w:r>
-      <w:r>
-        <w:t xml:space="preserve"> a los dispositivos del profesor, este se vio en la necesidad de pedir todas las entregas en digital.</w:t>
+        <w:t>, como con memorias, y en vista de que los estudiantes no van a pagar los daños ocasionados a los dispositivos del profesor, este se vio en la necesidad de pedir todas las entregas en digital.</w:t>
       </w:r>
     </w:p>
     <w:p>
@@ -2869,13 +2907,7 @@
       </w:pPr>
       <w:r>
         <w:br/>
-        <w:t xml:space="preserve">Sin embargo, los correos electrónicos no funcionan muy bien para estos fines, pues muchos son enviados a spam o sencillamente no llegan por el tipo de archivos que se </w:t>
-      </w:r>
-      <w:r>
-        <w:t>está</w:t>
-      </w:r>
-      <w:r>
-        <w:t xml:space="preserve"> intentando enviar.</w:t>
+        <w:t>Sin embargo, los correos electrónicos no funcionan muy bien para estos fines, pues muchos son enviados a spam o sencillamente no llegan por el tipo de archivos que se está intentando enviar.</w:t>
       </w:r>
     </w:p>
     <w:p>
@@ -3100,7 +3132,7 @@
       <w:r>
         <w:t xml:space="preserve">1. Ir a </w:t>
       </w:r>
-      <w:hyperlink r:id="rId39" w:history="1">
+      <w:hyperlink r:id="rId36" w:history="1">
         <w:r>
           <w:rPr>
             <w:rStyle w:val="Hyperlink"/>
@@ -3171,7 +3203,7 @@
       <w:r>
         <w:t xml:space="preserve">1. Ir a </w:t>
       </w:r>
-      <w:hyperlink r:id="rId40" w:history="1">
+      <w:hyperlink r:id="rId37" w:history="1">
         <w:r>
           <w:rPr>
             <w:rStyle w:val="Hyperlink"/>
@@ -3190,7 +3222,7 @@
       <w:r>
         <w:t xml:space="preserve"> o </w:t>
       </w:r>
-      <w:hyperlink r:id="rId41" w:history="1">
+      <w:hyperlink r:id="rId38" w:history="1">
         <w:r>
           <w:rPr>
             <w:rStyle w:val="Hyperlink"/>
@@ -3275,6 +3307,48 @@
     <w:p>
       <w:pPr>
         <w:spacing w:after="0" w:line="240" w:lineRule="auto"/>
+        <w:rPr>
+          <w:sz w:val="32"/>
+        </w:rPr>
+      </w:pPr>
+    </w:p>
+    <w:p>
+      <w:pPr>
+        <w:spacing w:after="0" w:line="240" w:lineRule="auto"/>
+        <w:rPr>
+          <w:sz w:val="32"/>
+        </w:rPr>
+      </w:pPr>
+    </w:p>
+    <w:p>
+      <w:pPr>
+        <w:spacing w:after="0" w:line="240" w:lineRule="auto"/>
+        <w:rPr>
+          <w:sz w:val="32"/>
+        </w:rPr>
+      </w:pPr>
+    </w:p>
+    <w:p>
+      <w:pPr>
+        <w:spacing w:after="0" w:line="240" w:lineRule="auto"/>
+        <w:rPr>
+          <w:sz w:val="32"/>
+        </w:rPr>
+      </w:pPr>
+    </w:p>
+    <w:p>
+      <w:pPr>
+        <w:spacing w:after="0" w:line="240" w:lineRule="auto"/>
+        <w:rPr>
+          <w:sz w:val="32"/>
+        </w:rPr>
+      </w:pPr>
+      <w:bookmarkStart w:id="0" w:name="_GoBack"/>
+      <w:bookmarkEnd w:id="0"/>
+    </w:p>
+    <w:p>
+      <w:pPr>
+        <w:spacing w:after="0" w:line="240" w:lineRule="auto"/>
         <w:jc w:val="center"/>
         <w:rPr>
           <w:sz w:val="32"/>
@@ -3284,6 +3358,7 @@
         <w:rPr>
           <w:sz w:val="32"/>
         </w:rPr>
+        <w:lastRenderedPageBreak/>
         <w:t>Links de los Grupos</w:t>
       </w:r>
     </w:p>
@@ -3315,7 +3390,7 @@
       <w:pPr>
         <w:spacing w:after="0" w:line="240" w:lineRule="auto"/>
       </w:pPr>
-      <w:hyperlink r:id="rId42" w:history="1">
+      <w:hyperlink r:id="rId39" w:history="1">
         <w:r>
           <w:rPr>
             <w:rStyle w:val="Hyperlink"/>
@@ -3366,7 +3441,7 @@
       <w:pPr>
         <w:spacing w:after="0" w:line="240" w:lineRule="auto"/>
       </w:pPr>
-      <w:hyperlink r:id="rId43" w:history="1">
+      <w:hyperlink r:id="rId40" w:history="1">
         <w:r>
           <w:rPr>
             <w:rStyle w:val="Hyperlink"/>
@@ -3409,7 +3484,7 @@
       <w:pPr>
         <w:spacing w:after="0" w:line="240" w:lineRule="auto"/>
       </w:pPr>
-      <w:hyperlink r:id="rId44" w:history="1">
+      <w:hyperlink r:id="rId41" w:history="1">
         <w:r>
           <w:rPr>
             <w:rStyle w:val="Hyperlink"/>
@@ -3460,7 +3535,7 @@
           <w:lang w:val="es-DO"/>
         </w:rPr>
       </w:pPr>
-      <w:hyperlink r:id="rId45" w:history="1">
+      <w:hyperlink r:id="rId42" w:history="1">
         <w:r>
           <w:rPr>
             <w:rStyle w:val="Hyperlink"/>
@@ -3550,7 +3625,7 @@
           <w:lang w:val="es-DO"/>
         </w:rPr>
       </w:pPr>
-      <w:hyperlink r:id="rId46" w:history="1">
+      <w:hyperlink r:id="rId43" w:history="1">
         <w:r>
           <w:rPr>
             <w:rStyle w:val="Hyperlink"/>
@@ -3601,7 +3676,7 @@
           <w:lang w:val="es-DO"/>
         </w:rPr>
       </w:pPr>
-      <w:hyperlink r:id="rId47" w:history="1">
+      <w:hyperlink r:id="rId44" w:history="1">
         <w:r>
           <w:rPr>
             <w:rStyle w:val="Hyperlink"/>
@@ -3652,7 +3727,7 @@
           <w:lang w:val="es-DO"/>
         </w:rPr>
       </w:pPr>
-      <w:hyperlink r:id="rId48" w:history="1">
+      <w:hyperlink r:id="rId45" w:history="1">
         <w:r>
           <w:rPr>
             <w:rStyle w:val="Hyperlink"/>
@@ -3697,7 +3772,7 @@
           <w:lang w:val="es-DO"/>
         </w:rPr>
       </w:pPr>
-      <w:hyperlink r:id="rId49" w:history="1">
+      <w:hyperlink r:id="rId46" w:history="1">
         <w:r>
           <w:rPr>
             <w:rStyle w:val="Hyperlink"/>
@@ -3714,7 +3789,7 @@
       </w:r>
     </w:p>
     <w:sectPr>
-      <w:headerReference w:type="default" r:id="rId50"/>
+      <w:headerReference w:type="default" r:id="rId47"/>
       <w:pgSz w:w="12240" w:h="15840"/>
       <w:pgMar w:top="1440" w:right="1440" w:bottom="1440" w:left="1440" w:header="708" w:footer="708" w:gutter="0"/>
       <w:cols w:space="708"/>
@@ -3923,6 +3998,7 @@
     <w:lsdException w:name="HTML Sample" w:semiHidden="1" w:unhideWhenUsed="1"/>
     <w:lsdException w:name="HTML Typewriter" w:semiHidden="1" w:unhideWhenUsed="1"/>
     <w:lsdException w:name="HTML Variable" w:semiHidden="1" w:unhideWhenUsed="1"/>
+    <w:lsdException w:name="Normal Table" w:semiHidden="1" w:unhideWhenUsed="1"/>
     <w:lsdException w:name="annotation subject" w:semiHidden="1" w:unhideWhenUsed="1"/>
     <w:lsdException w:name="No List" w:semiHidden="1" w:unhideWhenUsed="1"/>
     <w:lsdException w:name="Outline List 1" w:semiHidden="1" w:unhideWhenUsed="1"/>
@@ -3966,8 +4042,10 @@
     <w:lsdException w:name="Table Elegant" w:semiHidden="1" w:unhideWhenUsed="1"/>
     <w:lsdException w:name="Table Professional" w:semiHidden="1" w:unhideWhenUsed="1"/>
     <w:lsdException w:name="Table Subtle 1" w:semiHidden="1" w:unhideWhenUsed="1"/>
+    <w:lsdException w:name="Table Subtle 2" w:semiHidden="1" w:unhideWhenUsed="1"/>
     <w:lsdException w:name="Table Web 1" w:semiHidden="1" w:unhideWhenUsed="1"/>
     <w:lsdException w:name="Table Web 2" w:semiHidden="1" w:unhideWhenUsed="1"/>
+    <w:lsdException w:name="Table Web 3" w:semiHidden="1" w:unhideWhenUsed="1"/>
     <w:lsdException w:name="Balloon Text" w:semiHidden="1" w:unhideWhenUsed="1"/>
     <w:lsdException w:name="Table Grid" w:uiPriority="39"/>
     <w:lsdException w:name="Table Theme" w:semiHidden="1" w:unhideWhenUsed="1"/>

</xml_diff>

<commit_message>
update documentos de aceptacion
</commit_message>
<xml_diff>
--- a/OYM/_DocumentosComunes/0.GuiaGeneral.docx
+++ b/OYM/_DocumentosComunes/0.GuiaGeneral.docx
@@ -1,6 +1,6 @@
 
 <file path=word/document.xml><?xml version="1.0" encoding="utf-8"?>
-<w:document xmlns:wpc="http://schemas.microsoft.com/office/word/2010/wordprocessingCanvas" xmlns:cx="http://schemas.microsoft.com/office/drawing/2014/chartex" xmlns:cx1="http://schemas.microsoft.com/office/drawing/2015/9/8/chartex" xmlns:cx2="http://schemas.microsoft.com/office/drawing/2015/10/21/chartex" xmlns:cx3="http://schemas.microsoft.com/office/drawing/2016/5/9/chartex" xmlns:cx4="http://schemas.microsoft.com/office/drawing/2016/5/10/chartex" xmlns:cx5="http://schemas.microsoft.com/office/drawing/2016/5/11/chartex" xmlns:cx6="http://schemas.microsoft.com/office/drawing/2016/5/12/chartex" xmlns:cx7="http://schemas.microsoft.com/office/drawing/2016/5/13/chartex" xmlns:cx8="http://schemas.microsoft.com/office/drawing/2016/5/14/chartex" xmlns:mc="http://schemas.openxmlformats.org/markup-compatibility/2006" xmlns:aink="http://schemas.microsoft.com/office/drawing/2016/ink" xmlns:am3d="http://schemas.microsoft.com/office/drawing/2017/model3d" xmlns:o="urn:schemas-microsoft-com:office:office" xmlns:r="http://schemas.openxmlformats.org/officeDocument/2006/relationships" xmlns:m="http://schemas.openxmlformats.org/officeDocument/2006/math" xmlns:v="urn:schemas-microsoft-com:vml" xmlns:wp14="http://schemas.microsoft.com/office/word/2010/wordprocessingDrawing" xmlns:wp="http://schemas.openxmlformats.org/drawingml/2006/wordprocessingDrawing" xmlns:w10="urn:schemas-microsoft-com:office:word" xmlns:w="http://schemas.openxmlformats.org/wordprocessingml/2006/main" xmlns:w14="http://schemas.microsoft.com/office/word/2010/wordml" xmlns:w15="http://schemas.microsoft.com/office/word/2012/wordml" xmlns:w16cid="http://schemas.microsoft.com/office/word/2016/wordml/cid" xmlns:w16se="http://schemas.microsoft.com/office/word/2015/wordml/symex" xmlns:wpg="http://schemas.microsoft.com/office/word/2010/wordprocessingGroup" xmlns:wpi="http://schemas.microsoft.com/office/word/2010/wordprocessingInk" xmlns:wne="http://schemas.microsoft.com/office/word/2006/wordml" xmlns:wps="http://schemas.microsoft.com/office/word/2010/wordprocessingShape" mc:Ignorable="w14 w15 w16se w16cid wp14">
+<w:document xmlns:wpc="http://schemas.microsoft.com/office/word/2010/wordprocessingCanvas" xmlns:mc="http://schemas.openxmlformats.org/markup-compatibility/2006" xmlns:o="urn:schemas-microsoft-com:office:office" xmlns:r="http://schemas.openxmlformats.org/officeDocument/2006/relationships" xmlns:m="http://schemas.openxmlformats.org/officeDocument/2006/math" xmlns:v="urn:schemas-microsoft-com:vml" xmlns:wp14="http://schemas.microsoft.com/office/word/2010/wordprocessingDrawing" xmlns:wp="http://schemas.openxmlformats.org/drawingml/2006/wordprocessingDrawing" xmlns:w10="urn:schemas-microsoft-com:office:word" xmlns:w="http://schemas.openxmlformats.org/wordprocessingml/2006/main" xmlns:w14="http://schemas.microsoft.com/office/word/2010/wordml" xmlns:w15="http://schemas.microsoft.com/office/word/2012/wordml" xmlns:wpg="http://schemas.microsoft.com/office/word/2010/wordprocessingGroup" xmlns:wpi="http://schemas.microsoft.com/office/word/2010/wordprocessingInk" xmlns:wne="http://schemas.microsoft.com/office/word/2006/wordml" xmlns:wps="http://schemas.microsoft.com/office/word/2010/wordprocessingShape" mc:Ignorable="w14 w15 wp14">
   <w:body>
     <w:p>
       <w:pPr>
@@ -36,8 +36,6 @@
         </w:rPr>
         <w:t xml:space="preserve"> </w:t>
       </w:r>
-      <w:bookmarkStart w:id="0" w:name="_GoBack"/>
-      <w:bookmarkEnd w:id="0"/>
     </w:p>
     <w:p>
       <w:pPr>
@@ -130,6 +128,30 @@
           <w:lang w:val="es-DO"/>
         </w:rPr>
         <w:t>y de esa manera todos tengamos la calificación justa que nos merecemos sin morir en el intento.</w:t>
+      </w:r>
+    </w:p>
+    <w:p>
+      <w:pPr>
+        <w:spacing w:after="0" w:line="240" w:lineRule="auto"/>
+        <w:jc w:val="both"/>
+        <w:rPr>
+          <w:lang w:val="es-DO"/>
+        </w:rPr>
+      </w:pPr>
+    </w:p>
+    <w:p>
+      <w:pPr>
+        <w:spacing w:after="0" w:line="240" w:lineRule="auto"/>
+        <w:jc w:val="both"/>
+        <w:rPr>
+          <w:lang w:val="es-DO"/>
+        </w:rPr>
+      </w:pPr>
+      <w:r>
+        <w:rPr>
+          <w:lang w:val="es-DO"/>
+        </w:rPr>
+        <w:t>Método de Evaluación</w:t>
       </w:r>
     </w:p>
     <w:p>
@@ -495,16 +517,6 @@
     <w:p>
       <w:pPr>
         <w:spacing w:after="0" w:line="240" w:lineRule="auto"/>
-      </w:pPr>
-    </w:p>
-    <w:p>
-      <w:pPr>
-        <w:spacing w:after="0" w:line="240" w:lineRule="auto"/>
-      </w:pPr>
-    </w:p>
-    <w:p>
-      <w:pPr>
-        <w:spacing w:after="0" w:line="240" w:lineRule="auto"/>
         <w:jc w:val="center"/>
         <w:rPr>
           <w:b/>
@@ -535,6 +547,7 @@
         </w:rPr>
         <w:t xml:space="preserve">: </w:t>
       </w:r>
+      <w:proofErr w:type="spellStart"/>
       <w:r>
         <w:rPr>
           <w:b/>
@@ -542,7 +555,17 @@
           <w:szCs w:val="38"/>
           <w:lang w:val="en-US"/>
         </w:rPr>
-        <w:t xml:space="preserve">Ver Video </w:t>
+        <w:t>Ver</w:t>
+      </w:r>
+      <w:proofErr w:type="spellEnd"/>
+      <w:r>
+        <w:rPr>
+          <w:b/>
+          <w:sz w:val="38"/>
+          <w:szCs w:val="38"/>
+          <w:lang w:val="en-US"/>
+        </w:rPr>
+        <w:t xml:space="preserve"> Video </w:t>
       </w:r>
       <w:hyperlink r:id="rId13" w:history="1">
         <w:r>
@@ -705,6 +728,7 @@
         </w:rPr>
         <w:t xml:space="preserve">: </w:t>
       </w:r>
+      <w:proofErr w:type="spellStart"/>
       <w:r>
         <w:rPr>
           <w:b/>
@@ -712,7 +736,17 @@
           <w:szCs w:val="38"/>
           <w:lang w:val="en-US"/>
         </w:rPr>
-        <w:t xml:space="preserve">Ver Video </w:t>
+        <w:t>Ver</w:t>
+      </w:r>
+      <w:proofErr w:type="spellEnd"/>
+      <w:r>
+        <w:rPr>
+          <w:b/>
+          <w:sz w:val="38"/>
+          <w:szCs w:val="38"/>
+          <w:lang w:val="en-US"/>
+        </w:rPr>
+        <w:t xml:space="preserve"> Video </w:t>
       </w:r>
       <w:hyperlink r:id="rId15" w:history="1">
         <w:r>
@@ -1221,17 +1255,12 @@
         <w:t xml:space="preserve">También estamos los profesores irresponsables que para dar menos clases suben videos a YouTube y siempre mandan a los estudiantes a ver los videos cuando tienen dudas en lugar de hacer su trabajo., pinches profesores de la </w:t>
       </w:r>
       <w:proofErr w:type="spellStart"/>
-      <w:proofErr w:type="gramStart"/>
       <w:r>
         <w:t>mier</w:t>
       </w:r>
       <w:proofErr w:type="spellEnd"/>
       <w:r>
-        <w:t>….</w:t>
-      </w:r>
-      <w:proofErr w:type="gramEnd"/>
-      <w:r>
-        <w:t>.</w:t>
+        <w:t>…..</w:t>
       </w:r>
     </w:p>
     <w:p>
@@ -1559,11 +1588,9 @@
       <w:r>
         <w:t xml:space="preserve"> es una </w:t>
       </w:r>
-      <w:proofErr w:type="spellStart"/>
-      <w:r>
-        <w:t>pagina</w:t>
-      </w:r>
-      <w:proofErr w:type="spellEnd"/>
+      <w:r>
+        <w:t>página</w:t>
+      </w:r>
       <w:r>
         <w:t xml:space="preserve"> muy utilizada por los desarrolladores que desean compartir su código fuente con el mundo para los proyectos informáticos, al</w:t>
       </w:r>
@@ -1974,8 +2001,14 @@
     <w:p>
       <w:pPr>
         <w:spacing w:after="0" w:line="240" w:lineRule="auto"/>
-      </w:pPr>
-      <w:r>
+        <w:rPr>
+          <w:b/>
+        </w:rPr>
+      </w:pPr>
+      <w:r>
+        <w:rPr>
+          <w:b/>
+        </w:rPr>
         <w:t>LINKEDIN</w:t>
       </w:r>
     </w:p>
@@ -2122,15 +2155,15 @@
         <w:jc w:val="both"/>
       </w:pPr>
       <w:r>
-        <w:t xml:space="preserve">Si eres un viajero en el tiempo o te congelaron en la segunda guerra mundial para preservarte como un pedazo </w:t>
+        <w:t>Si eres un viajero en el tiempo o te congelaron en la segunda guerra mundial para preservarte como un pedazo de…</w:t>
       </w:r>
       <w:proofErr w:type="gramStart"/>
       <w:r>
-        <w:t>de….</w:t>
+        <w:t>..</w:t>
       </w:r>
       <w:proofErr w:type="gramEnd"/>
       <w:r>
-        <w:t>. historia invaluable y no sabes que es o no tienes una cuenta de Facebook, te cuento, Facebook es una pagina que sirve para conectarte con amigos y conocidos, al</w:t>
+        <w:t xml:space="preserve"> historia invaluable y no sabes que es o no tienes una cuenta de Facebook, te cuento, Facebook es una pagina que sirve para conectarte con amigos y conocidos, al</w:t>
       </w:r>
       <w:r>
         <w:t xml:space="preserve"> </w:t>
@@ -3313,7 +3346,15 @@
           <w:sz w:val="32"/>
         </w:rPr>
         <w:lastRenderedPageBreak/>
-        <w:t>Links de los Grupos</w:t>
+        <w:t>L</w:t>
+      </w:r>
+      <w:bookmarkStart w:id="0" w:name="_GoBack"/>
+      <w:bookmarkEnd w:id="0"/>
+      <w:r>
+        <w:rPr>
+          <w:sz w:val="32"/>
+        </w:rPr>
+        <w:t>inks de los Grupos</w:t>
       </w:r>
     </w:p>
     <w:p>
@@ -3754,7 +3795,7 @@
 </file>
 
 <file path=word/endnotes.xml><?xml version="1.0" encoding="utf-8"?>
-<w:endnotes xmlns:wpc="http://schemas.microsoft.com/office/word/2010/wordprocessingCanvas" xmlns:cx="http://schemas.microsoft.com/office/drawing/2014/chartex" xmlns:cx1="http://schemas.microsoft.com/office/drawing/2015/9/8/chartex" xmlns:cx2="http://schemas.microsoft.com/office/drawing/2015/10/21/chartex" xmlns:cx3="http://schemas.microsoft.com/office/drawing/2016/5/9/chartex" xmlns:cx4="http://schemas.microsoft.com/office/drawing/2016/5/10/chartex" xmlns:cx5="http://schemas.microsoft.com/office/drawing/2016/5/11/chartex" xmlns:cx6="http://schemas.microsoft.com/office/drawing/2016/5/12/chartex" xmlns:cx7="http://schemas.microsoft.com/office/drawing/2016/5/13/chartex" xmlns:cx8="http://schemas.microsoft.com/office/drawing/2016/5/14/chartex" xmlns:mc="http://schemas.openxmlformats.org/markup-compatibility/2006" xmlns:aink="http://schemas.microsoft.com/office/drawing/2016/ink" xmlns:am3d="http://schemas.microsoft.com/office/drawing/2017/model3d" xmlns:o="urn:schemas-microsoft-com:office:office" xmlns:r="http://schemas.openxmlformats.org/officeDocument/2006/relationships" xmlns:m="http://schemas.openxmlformats.org/officeDocument/2006/math" xmlns:v="urn:schemas-microsoft-com:vml" xmlns:wp14="http://schemas.microsoft.com/office/word/2010/wordprocessingDrawing" xmlns:wp="http://schemas.openxmlformats.org/drawingml/2006/wordprocessingDrawing" xmlns:w10="urn:schemas-microsoft-com:office:word" xmlns:w="http://schemas.openxmlformats.org/wordprocessingml/2006/main" xmlns:w14="http://schemas.microsoft.com/office/word/2010/wordml" xmlns:w15="http://schemas.microsoft.com/office/word/2012/wordml" xmlns:w16cid="http://schemas.microsoft.com/office/word/2016/wordml/cid" xmlns:w16se="http://schemas.microsoft.com/office/word/2015/wordml/symex" xmlns:wpg="http://schemas.microsoft.com/office/word/2010/wordprocessingGroup" xmlns:wpi="http://schemas.microsoft.com/office/word/2010/wordprocessingInk" xmlns:wne="http://schemas.microsoft.com/office/word/2006/wordml" xmlns:wps="http://schemas.microsoft.com/office/word/2010/wordprocessingShape" mc:Ignorable="w14 w15 w16se w16cid wp14">
+<w:endnotes xmlns:wpc="http://schemas.microsoft.com/office/word/2010/wordprocessingCanvas" xmlns:mc="http://schemas.openxmlformats.org/markup-compatibility/2006" xmlns:o="urn:schemas-microsoft-com:office:office" xmlns:r="http://schemas.openxmlformats.org/officeDocument/2006/relationships" xmlns:m="http://schemas.openxmlformats.org/officeDocument/2006/math" xmlns:v="urn:schemas-microsoft-com:vml" xmlns:wp14="http://schemas.microsoft.com/office/word/2010/wordprocessingDrawing" xmlns:wp="http://schemas.openxmlformats.org/drawingml/2006/wordprocessingDrawing" xmlns:w10="urn:schemas-microsoft-com:office:word" xmlns:w="http://schemas.openxmlformats.org/wordprocessingml/2006/main" xmlns:w14="http://schemas.microsoft.com/office/word/2010/wordml" xmlns:w15="http://schemas.microsoft.com/office/word/2012/wordml" xmlns:wpg="http://schemas.microsoft.com/office/word/2010/wordprocessingGroup" xmlns:wpi="http://schemas.microsoft.com/office/word/2010/wordprocessingInk" xmlns:wne="http://schemas.microsoft.com/office/word/2006/wordml" xmlns:wps="http://schemas.microsoft.com/office/word/2010/wordprocessingShape" mc:Ignorable="w14 w15 wp14">
   <w:endnote w:type="separator" w:id="-1">
     <w:p>
       <w:pPr>
@@ -3779,7 +3820,7 @@
 </file>
 
 <file path=word/footnotes.xml><?xml version="1.0" encoding="utf-8"?>
-<w:footnotes xmlns:wpc="http://schemas.microsoft.com/office/word/2010/wordprocessingCanvas" xmlns:cx="http://schemas.microsoft.com/office/drawing/2014/chartex" xmlns:cx1="http://schemas.microsoft.com/office/drawing/2015/9/8/chartex" xmlns:cx2="http://schemas.microsoft.com/office/drawing/2015/10/21/chartex" xmlns:cx3="http://schemas.microsoft.com/office/drawing/2016/5/9/chartex" xmlns:cx4="http://schemas.microsoft.com/office/drawing/2016/5/10/chartex" xmlns:cx5="http://schemas.microsoft.com/office/drawing/2016/5/11/chartex" xmlns:cx6="http://schemas.microsoft.com/office/drawing/2016/5/12/chartex" xmlns:cx7="http://schemas.microsoft.com/office/drawing/2016/5/13/chartex" xmlns:cx8="http://schemas.microsoft.com/office/drawing/2016/5/14/chartex" xmlns:mc="http://schemas.openxmlformats.org/markup-compatibility/2006" xmlns:aink="http://schemas.microsoft.com/office/drawing/2016/ink" xmlns:am3d="http://schemas.microsoft.com/office/drawing/2017/model3d" xmlns:o="urn:schemas-microsoft-com:office:office" xmlns:r="http://schemas.openxmlformats.org/officeDocument/2006/relationships" xmlns:m="http://schemas.openxmlformats.org/officeDocument/2006/math" xmlns:v="urn:schemas-microsoft-com:vml" xmlns:wp14="http://schemas.microsoft.com/office/word/2010/wordprocessingDrawing" xmlns:wp="http://schemas.openxmlformats.org/drawingml/2006/wordprocessingDrawing" xmlns:w10="urn:schemas-microsoft-com:office:word" xmlns:w="http://schemas.openxmlformats.org/wordprocessingml/2006/main" xmlns:w14="http://schemas.microsoft.com/office/word/2010/wordml" xmlns:w15="http://schemas.microsoft.com/office/word/2012/wordml" xmlns:w16cid="http://schemas.microsoft.com/office/word/2016/wordml/cid" xmlns:w16se="http://schemas.microsoft.com/office/word/2015/wordml/symex" xmlns:wpg="http://schemas.microsoft.com/office/word/2010/wordprocessingGroup" xmlns:wpi="http://schemas.microsoft.com/office/word/2010/wordprocessingInk" xmlns:wne="http://schemas.microsoft.com/office/word/2006/wordml" xmlns:wps="http://schemas.microsoft.com/office/word/2010/wordprocessingShape" mc:Ignorable="w14 w15 w16se w16cid wp14">
+<w:footnotes xmlns:wpc="http://schemas.microsoft.com/office/word/2010/wordprocessingCanvas" xmlns:mc="http://schemas.openxmlformats.org/markup-compatibility/2006" xmlns:o="urn:schemas-microsoft-com:office:office" xmlns:r="http://schemas.openxmlformats.org/officeDocument/2006/relationships" xmlns:m="http://schemas.openxmlformats.org/officeDocument/2006/math" xmlns:v="urn:schemas-microsoft-com:vml" xmlns:wp14="http://schemas.microsoft.com/office/word/2010/wordprocessingDrawing" xmlns:wp="http://schemas.openxmlformats.org/drawingml/2006/wordprocessingDrawing" xmlns:w10="urn:schemas-microsoft-com:office:word" xmlns:w="http://schemas.openxmlformats.org/wordprocessingml/2006/main" xmlns:w14="http://schemas.microsoft.com/office/word/2010/wordml" xmlns:w15="http://schemas.microsoft.com/office/word/2012/wordml" xmlns:wpg="http://schemas.microsoft.com/office/word/2010/wordprocessingGroup" xmlns:wpi="http://schemas.microsoft.com/office/word/2010/wordprocessingInk" xmlns:wne="http://schemas.microsoft.com/office/word/2006/wordml" xmlns:wps="http://schemas.microsoft.com/office/word/2010/wordprocessingShape" mc:Ignorable="w14 w15 wp14">
   <w:footnote w:type="separator" w:id="-1">
     <w:p>
       <w:pPr>
@@ -3804,7 +3845,7 @@
 </file>
 
 <file path=word/header1.xml><?xml version="1.0" encoding="utf-8"?>
-<w:hdr xmlns:wpc="http://schemas.microsoft.com/office/word/2010/wordprocessingCanvas" xmlns:cx="http://schemas.microsoft.com/office/drawing/2014/chartex" xmlns:cx1="http://schemas.microsoft.com/office/drawing/2015/9/8/chartex" xmlns:cx2="http://schemas.microsoft.com/office/drawing/2015/10/21/chartex" xmlns:cx3="http://schemas.microsoft.com/office/drawing/2016/5/9/chartex" xmlns:cx4="http://schemas.microsoft.com/office/drawing/2016/5/10/chartex" xmlns:cx5="http://schemas.microsoft.com/office/drawing/2016/5/11/chartex" xmlns:cx6="http://schemas.microsoft.com/office/drawing/2016/5/12/chartex" xmlns:cx7="http://schemas.microsoft.com/office/drawing/2016/5/13/chartex" xmlns:cx8="http://schemas.microsoft.com/office/drawing/2016/5/14/chartex" xmlns:mc="http://schemas.openxmlformats.org/markup-compatibility/2006" xmlns:aink="http://schemas.microsoft.com/office/drawing/2016/ink" xmlns:am3d="http://schemas.microsoft.com/office/drawing/2017/model3d" xmlns:o="urn:schemas-microsoft-com:office:office" xmlns:r="http://schemas.openxmlformats.org/officeDocument/2006/relationships" xmlns:m="http://schemas.openxmlformats.org/officeDocument/2006/math" xmlns:v="urn:schemas-microsoft-com:vml" xmlns:wp14="http://schemas.microsoft.com/office/word/2010/wordprocessingDrawing" xmlns:wp="http://schemas.openxmlformats.org/drawingml/2006/wordprocessingDrawing" xmlns:w10="urn:schemas-microsoft-com:office:word" xmlns:w="http://schemas.openxmlformats.org/wordprocessingml/2006/main" xmlns:w14="http://schemas.microsoft.com/office/word/2010/wordml" xmlns:w15="http://schemas.microsoft.com/office/word/2012/wordml" xmlns:w16cid="http://schemas.microsoft.com/office/word/2016/wordml/cid" xmlns:w16se="http://schemas.microsoft.com/office/word/2015/wordml/symex" xmlns:wpg="http://schemas.microsoft.com/office/word/2010/wordprocessingGroup" xmlns:wpi="http://schemas.microsoft.com/office/word/2010/wordprocessingInk" xmlns:wne="http://schemas.microsoft.com/office/word/2006/wordml" xmlns:wps="http://schemas.microsoft.com/office/word/2010/wordprocessingShape" mc:Ignorable="w14 w15 w16se w16cid wp14">
+<w:hdr xmlns:wpc="http://schemas.microsoft.com/office/word/2010/wordprocessingCanvas" xmlns:mc="http://schemas.openxmlformats.org/markup-compatibility/2006" xmlns:o="urn:schemas-microsoft-com:office:office" xmlns:r="http://schemas.openxmlformats.org/officeDocument/2006/relationships" xmlns:m="http://schemas.openxmlformats.org/officeDocument/2006/math" xmlns:v="urn:schemas-microsoft-com:vml" xmlns:wp14="http://schemas.microsoft.com/office/word/2010/wordprocessingDrawing" xmlns:wp="http://schemas.openxmlformats.org/drawingml/2006/wordprocessingDrawing" xmlns:w10="urn:schemas-microsoft-com:office:word" xmlns:w="http://schemas.openxmlformats.org/wordprocessingml/2006/main" xmlns:w14="http://schemas.microsoft.com/office/word/2010/wordml" xmlns:w15="http://schemas.microsoft.com/office/word/2012/wordml" xmlns:wpg="http://schemas.microsoft.com/office/word/2010/wordprocessingGroup" xmlns:wpi="http://schemas.microsoft.com/office/word/2010/wordprocessingInk" xmlns:wne="http://schemas.microsoft.com/office/word/2006/wordml" xmlns:wps="http://schemas.microsoft.com/office/word/2010/wordprocessingShape" mc:Ignorable="w14 w15 wp14">
   <w:p>
     <w:pPr>
       <w:pStyle w:val="Header"/>
@@ -3830,7 +3871,7 @@
 </file>
 
 <file path=word/styles.xml><?xml version="1.0" encoding="utf-8"?>
-<w:styles xmlns:mc="http://schemas.openxmlformats.org/markup-compatibility/2006" xmlns:r="http://schemas.openxmlformats.org/officeDocument/2006/relationships" xmlns:w="http://schemas.openxmlformats.org/wordprocessingml/2006/main" xmlns:w14="http://schemas.microsoft.com/office/word/2010/wordml" xmlns:w15="http://schemas.microsoft.com/office/word/2012/wordml" xmlns:w16cid="http://schemas.microsoft.com/office/word/2016/wordml/cid" xmlns:w16se="http://schemas.microsoft.com/office/word/2015/wordml/symex" mc:Ignorable="w14 w15 w16se w16cid">
+<w:styles xmlns:mc="http://schemas.openxmlformats.org/markup-compatibility/2006" xmlns:r="http://schemas.openxmlformats.org/officeDocument/2006/relationships" xmlns:w="http://schemas.openxmlformats.org/wordprocessingml/2006/main" xmlns:w14="http://schemas.microsoft.com/office/word/2010/wordml" xmlns:w15="http://schemas.microsoft.com/office/word/2012/wordml" mc:Ignorable="w14 w15">
   <w:docDefaults>
     <w:rPrDefault>
       <w:rPr>
@@ -3846,7 +3887,7 @@
       </w:pPr>
     </w:pPrDefault>
   </w:docDefaults>
-  <w:latentStyles w:defLockedState="0" w:defUIPriority="99" w:defSemiHidden="0" w:defUnhideWhenUsed="0" w:defQFormat="0" w:count="375">
+  <w:latentStyles w:defLockedState="0" w:defUIPriority="99" w:defSemiHidden="0" w:defUnhideWhenUsed="0" w:defQFormat="0" w:count="371">
     <w:lsdException w:name="Normal" w:uiPriority="0" w:qFormat="1"/>
     <w:lsdException w:name="heading 1" w:uiPriority="9" w:qFormat="1"/>
     <w:lsdException w:name="heading 2" w:semiHidden="1" w:uiPriority="9" w:unhideWhenUsed="1" w:qFormat="1"/>
@@ -4218,10 +4259,6 @@
     <w:lsdException w:name="List Table 5 Dark Accent 6" w:uiPriority="50"/>
     <w:lsdException w:name="List Table 6 Colorful Accent 6" w:uiPriority="51"/>
     <w:lsdException w:name="List Table 7 Colorful Accent 6" w:uiPriority="52"/>
-    <w:lsdException w:name="Mention" w:semiHidden="1" w:unhideWhenUsed="1"/>
-    <w:lsdException w:name="Smart Hyperlink" w:semiHidden="1" w:unhideWhenUsed="1"/>
-    <w:lsdException w:name="Hashtag" w:semiHidden="1" w:unhideWhenUsed="1"/>
-    <w:lsdException w:name="Unresolved Mention" w:semiHidden="1" w:unhideWhenUsed="1"/>
   </w:latentStyles>
   <w:style w:type="paragraph" w:default="1" w:styleId="Normal">
     <w:name w:val="Normal"/>
@@ -4332,7 +4369,7 @@
     <w:uiPriority w:val="99"/>
     <w:rsid w:val="00F92DDC"/>
   </w:style>
-  <w:style w:type="character" w:styleId="UnresolvedMention">
+  <w:style w:type="character" w:customStyle="1" w:styleId="UnresolvedMention">
     <w:name w:val="Unresolved Mention"/>
     <w:basedOn w:val="DefaultParagraphFont"/>
     <w:uiPriority w:val="99"/>

</xml_diff>